<commit_message>
added (almost) complete backlog + report draft
</commit_message>
<xml_diff>
--- a/Report_Template.docx
+++ b/Report_Template.docx
@@ -1,6 +1,6 @@
 
 <file path=word/document.xml><?xml version="1.0" encoding="utf-8"?>
-<w:document xmlns:wpc="http://schemas.microsoft.com/office/word/2010/wordprocessingCanvas" xmlns:cx="http://schemas.microsoft.com/office/drawing/2014/chartex" xmlns:cx1="http://schemas.microsoft.com/office/drawing/2015/9/8/chartex" xmlns:cx2="http://schemas.microsoft.com/office/drawing/2015/10/21/chartex" xmlns:cx3="http://schemas.microsoft.com/office/drawing/2016/5/9/chartex" xmlns:cx4="http://schemas.microsoft.com/office/drawing/2016/5/10/chartex" xmlns:cx5="http://schemas.microsoft.com/office/drawing/2016/5/11/chartex" xmlns:cx6="http://schemas.microsoft.com/office/drawing/2016/5/12/chartex" xmlns:cx7="http://schemas.microsoft.com/office/drawing/2016/5/13/chartex" xmlns:cx8="http://schemas.microsoft.com/office/drawing/2016/5/14/chartex" xmlns:mc="http://schemas.openxmlformats.org/markup-compatibility/2006" xmlns:aink="http://schemas.microsoft.com/office/drawing/2016/ink" xmlns:am3d="http://schemas.microsoft.com/office/drawing/2017/model3d" xmlns:o="urn:schemas-microsoft-com:office:office" xmlns:oel="http://schemas.microsoft.com/office/2019/extlst" xmlns:r="http://schemas.openxmlformats.org/officeDocument/2006/relationships" xmlns:m="http://schemas.openxmlformats.org/officeDocument/2006/math" xmlns:v="urn:schemas-microsoft-com:vml" xmlns:wp14="http://schemas.microsoft.com/office/word/2010/wordprocessingDrawing" xmlns:wp="http://schemas.openxmlformats.org/drawingml/2006/wordprocessingDrawing" xmlns:w10="urn:schemas-microsoft-com:office:word" xmlns:w="http://schemas.openxmlformats.org/wordprocessingml/2006/main" xmlns:w14="http://schemas.microsoft.com/office/word/2010/wordml" xmlns:w15="http://schemas.microsoft.com/office/word/2012/wordml" xmlns:w16cex="http://schemas.microsoft.com/office/word/2018/wordml/cex" xmlns:w16cid="http://schemas.microsoft.com/office/word/2016/wordml/cid" xmlns:w16="http://schemas.microsoft.com/office/word/2018/wordml" xmlns:w16sdtdh="http://schemas.microsoft.com/office/word/2020/wordml/sdtdatahash" xmlns:w16se="http://schemas.microsoft.com/office/word/2015/wordml/symex" xmlns:wpg="http://schemas.microsoft.com/office/word/2010/wordprocessingGroup" xmlns:wpi="http://schemas.microsoft.com/office/word/2010/wordprocessingInk" xmlns:wne="http://schemas.microsoft.com/office/word/2006/wordml" xmlns:wps="http://schemas.microsoft.com/office/word/2010/wordprocessingShape" mc:Ignorable="w14 w15 w16se w16cid w16 w16cex w16sdtdh wp14">
+<w:document xmlns:wpc="http://schemas.microsoft.com/office/word/2010/wordprocessingCanvas" xmlns:cx="http://schemas.microsoft.com/office/drawing/2014/chartex" xmlns:cx1="http://schemas.microsoft.com/office/drawing/2015/9/8/chartex" xmlns:cx2="http://schemas.microsoft.com/office/drawing/2015/10/21/chartex" xmlns:cx3="http://schemas.microsoft.com/office/drawing/2016/5/9/chartex" xmlns:cx4="http://schemas.microsoft.com/office/drawing/2016/5/10/chartex" xmlns:cx5="http://schemas.microsoft.com/office/drawing/2016/5/11/chartex" xmlns:cx6="http://schemas.microsoft.com/office/drawing/2016/5/12/chartex" xmlns:cx7="http://schemas.microsoft.com/office/drawing/2016/5/13/chartex" xmlns:cx8="http://schemas.microsoft.com/office/drawing/2016/5/14/chartex" xmlns:mc="http://schemas.openxmlformats.org/markup-compatibility/2006" xmlns:aink="http://schemas.microsoft.com/office/drawing/2016/ink" xmlns:am3d="http://schemas.microsoft.com/office/drawing/2017/model3d" xmlns:o="urn:schemas-microsoft-com:office:office" xmlns:oel="http://schemas.microsoft.com/office/2019/extlst" xmlns:r="http://schemas.openxmlformats.org/officeDocument/2006/relationships" xmlns:m="http://schemas.openxmlformats.org/officeDocument/2006/math" xmlns:v="urn:schemas-microsoft-com:vml" xmlns:wp14="http://schemas.microsoft.com/office/word/2010/wordprocessingDrawing" xmlns:wp="http://schemas.openxmlformats.org/drawingml/2006/wordprocessingDrawing" xmlns:w10="urn:schemas-microsoft-com:office:word" xmlns:w="http://schemas.openxmlformats.org/wordprocessingml/2006/main" xmlns:w14="http://schemas.microsoft.com/office/word/2010/wordml" xmlns:w15="http://schemas.microsoft.com/office/word/2012/wordml" xmlns:w16cex="http://schemas.microsoft.com/office/word/2018/wordml/cex" xmlns:w16cid="http://schemas.microsoft.com/office/word/2016/wordml/cid" xmlns:w16="http://schemas.microsoft.com/office/word/2018/wordml" xmlns:w16du="http://schemas.microsoft.com/office/word/2023/wordml/word16du" xmlns:w16sdtdh="http://schemas.microsoft.com/office/word/2020/wordml/sdtdatahash" xmlns:w16se="http://schemas.microsoft.com/office/word/2015/wordml/symex" xmlns:wpg="http://schemas.microsoft.com/office/word/2010/wordprocessingGroup" xmlns:wpi="http://schemas.microsoft.com/office/word/2010/wordprocessingInk" xmlns:wne="http://schemas.microsoft.com/office/word/2006/wordml" xmlns:wps="http://schemas.microsoft.com/office/word/2010/wordprocessingShape" mc:Ignorable="w14 w15 w16se w16cid w16 w16cex w16sdtdh w16du wp14">
   <w:body>
     <w:p>
       <w:pPr>
@@ -37,7 +37,7 @@
                     <pic:cNvPicPr/>
                   </pic:nvPicPr>
                   <pic:blipFill>
-                    <a:blip r:embed="rId8">
+                    <a:blip r:embed="rId11">
                       <a:extLst>
                         <a:ext uri="{28A0092B-C50C-407E-A947-70E740481C1C}">
                           <a14:useLocalDpi xmlns:a14="http://schemas.microsoft.com/office/drawing/2010/main" val="0"/>
@@ -236,20 +236,7 @@
           <w:szCs w:val="52"/>
           <w:lang w:val="en-US"/>
         </w:rPr>
-        <w:t>Project t</w:t>
-      </w:r>
-      <w:r>
-        <w:rPr>
-          <w:rFonts w:cs="Calibri"/>
-          <w:b/>
-          <w:bCs/>
-          <w:iCs/>
-          <w:color w:val="5C666C"/>
-          <w:sz w:val="52"/>
-          <w:szCs w:val="52"/>
-          <w:lang w:val="en-US"/>
-        </w:rPr>
-        <w:t>itle</w:t>
+        <w:t>Dissecting Obesity</w:t>
       </w:r>
     </w:p>
     <w:p>
@@ -276,7 +263,7 @@
           <w:szCs w:val="32"/>
           <w:lang w:val="en-US"/>
         </w:rPr>
-        <w:t>Subtitle</w:t>
+        <w:t>Finding the causes with predictive modelling</w:t>
       </w:r>
     </w:p>
     <w:p>
@@ -346,7 +333,7 @@
           <w:szCs w:val="34"/>
           <w:lang w:val="en-US"/>
         </w:rPr>
-        <w:t>GroupID</w:t>
+        <w:t>Group05</w:t>
       </w:r>
     </w:p>
     <w:p>
@@ -379,7 +366,7 @@
           <w:szCs w:val="34"/>
           <w:lang w:val="en-US"/>
         </w:rPr>
-        <w:t>Date</w:t>
+        <w:t>[DATE_TO_INSERT]</w:t>
       </w:r>
     </w:p>
     <w:p>
@@ -418,46 +405,46 @@
           <w:b/>
           <w:lang w:val="en-US"/>
         </w:rPr>
-        <w:t xml:space="preserve">Group </w:t>
-      </w:r>
-      <w:r>
+        <w:t>Christian Deluca 20241264</w:t>
+      </w:r>
+    </w:p>
+    <w:p>
+      <w:pPr>
+        <w:spacing w:after="120"/>
         <w:rPr>
           <w:b/>
           <w:lang w:val="en-US"/>
         </w:rPr>
-        <w:t>member 1 Name &amp; Student Number</w:t>
-      </w:r>
-    </w:p>
-    <w:p>
-      <w:pPr>
-        <w:spacing w:after="120"/>
+      </w:pPr>
+      <w:r>
         <w:rPr>
           <w:b/>
           <w:lang w:val="en-US"/>
         </w:rPr>
-      </w:pPr>
-      <w:r>
+        <w:t>Dino Meng 20241265</w:t>
+      </w:r>
+    </w:p>
+    <w:p>
+      <w:pPr>
+        <w:spacing w:after="120"/>
         <w:rPr>
           <w:b/>
           <w:lang w:val="en-US"/>
         </w:rPr>
-        <w:t>Group member 2 Name &amp; Student Number</w:t>
-      </w:r>
-    </w:p>
-    <w:p>
-      <w:pPr>
-        <w:spacing w:after="120"/>
+      </w:pPr>
+      <w:r>
         <w:rPr>
           <w:b/>
           <w:lang w:val="en-US"/>
         </w:rPr>
-      </w:pPr>
+        <w:t>Marek Rew</w:t>
+      </w:r>
       <w:r>
         <w:rPr>
           <w:b/>
           <w:lang w:val="en-US"/>
         </w:rPr>
-        <w:t>Group member 3 Name &amp; Student Number</w:t>
+        <w:t>olinski 20241452</w:t>
       </w:r>
     </w:p>
     <w:p>
@@ -472,7 +459,21 @@
           <w:b/>
           <w:lang w:val="en-US"/>
         </w:rPr>
-        <w:t>Group member 4 Name &amp; Student Number</w:t>
+        <w:t xml:space="preserve">Michal Marcin </w:t>
+      </w:r>
+      <w:r>
+        <w:rPr>
+          <w:b/>
+          <w:lang w:val="en-US"/>
+        </w:rPr>
+        <w:t>Wójcik</w:t>
+      </w:r>
+      <w:r>
+        <w:rPr>
+          <w:b/>
+          <w:lang w:val="en-US"/>
+        </w:rPr>
+        <w:t xml:space="preserve"> 20241255</w:t>
       </w:r>
     </w:p>
     <w:p>
@@ -892,12 +893,12 @@
       <w:pPr>
         <w:pStyle w:val="Heading1"/>
         <w:sectPr>
-          <w:headerReference w:type="even" r:id="rId9"/>
-          <w:headerReference w:type="default" r:id="rId10"/>
-          <w:footerReference w:type="even" r:id="rId11"/>
-          <w:footerReference w:type="default" r:id="rId12"/>
-          <w:headerReference w:type="first" r:id="rId13"/>
-          <w:footerReference w:type="first" r:id="rId14"/>
+          <w:headerReference w:type="even" r:id="rId12"/>
+          <w:headerReference w:type="default" r:id="rId13"/>
+          <w:footerReference w:type="even" r:id="rId14"/>
+          <w:footerReference w:type="default" r:id="rId15"/>
+          <w:headerReference w:type="first" r:id="rId16"/>
+          <w:footerReference w:type="first" r:id="rId17"/>
           <w:pgSz w:w="11906" w:h="16838"/>
           <w:pgMar w:top="1418" w:right="1418" w:bottom="1418" w:left="1418" w:header="709" w:footer="709" w:gutter="0"/>
           <w:pgNumType w:fmt="lowerRoman" w:start="1"/>
@@ -939,58 +940,151 @@
         <w:jc w:val="both"/>
         <w:rPr>
           <w:i/>
-          <w:lang w:val="en-GB"/>
-        </w:rPr>
-      </w:pPr>
-      <w:r>
-        <w:rPr>
-          <w:lang w:val="en-GB"/>
-        </w:rPr>
-        <w:t xml:space="preserve">The Introduction section shows the current need for studying a specific problem [4]. The </w:t>
-      </w:r>
-      <w:r>
-        <w:rPr>
-          <w:lang w:val="en-GB"/>
-        </w:rPr>
-        <w:t>I</w:t>
+          <w:color w:val="FF0000"/>
+          <w:lang w:val="en-GB"/>
+        </w:rPr>
+      </w:pPr>
+      <w:r>
+        <w:rPr>
+          <w:color w:val="FF0000"/>
+          <w:lang w:val="en-GB"/>
+        </w:rPr>
+        <w:t>The Introduction section shows the current need for studying a specific problem [4]. The I</w:t>
       </w:r>
       <w:r>
         <w:rPr>
           <w:b/>
           <w:bCs/>
+          <w:color w:val="FF0000"/>
           <w:lang w:val="en-GB"/>
         </w:rPr>
         <w:t>ntroduction</w:t>
       </w:r>
       <w:r>
         <w:rPr>
-          <w:lang w:val="en-GB"/>
-        </w:rPr>
-        <w:t xml:space="preserve"> should be brief and </w:t>
-      </w:r>
-      <w:r>
-        <w:rPr>
-          <w:lang w:val="en-GB"/>
-        </w:rPr>
-        <w:t>clearly state the question</w:t>
-      </w:r>
-      <w:r>
-        <w:rPr>
-          <w:lang w:val="en-GB"/>
-        </w:rPr>
-        <w:t xml:space="preserve"> you tried to answer in the study [3]. In this way, this section should focus on the </w:t>
-      </w:r>
-      <w:r>
-        <w:rPr>
-          <w:lang w:val="en-GB"/>
-        </w:rPr>
-        <w:t>I</w:t>
-      </w:r>
-      <w:r>
-        <w:rPr>
-          <w:lang w:val="en-GB"/>
-        </w:rPr>
-        <w:t>ntroduction of the problem. Every scientific report needs an introduction which presents background information a reader needs to understand the rest of the author’s work [4].</w:t>
+          <w:color w:val="FF0000"/>
+          <w:lang w:val="en-GB"/>
+        </w:rPr>
+        <w:t xml:space="preserve"> should be brief and clearly state the question you tried to answer in the study [3]. In this way, this section should focus on the Introduction of the problem. Every scientific report needs an introduction which presents background information a reader needs to understand the rest of the author’s work [4].</w:t>
+      </w:r>
+    </w:p>
+    <w:p>
+      <w:pPr>
+        <w:spacing w:after="120"/>
+        <w:jc w:val="both"/>
+        <w:rPr>
+          <w:iCs/>
+          <w:color w:val="FF0000"/>
+          <w:lang w:val="en-GB"/>
+        </w:rPr>
+      </w:pPr>
+      <w:r>
+        <w:rPr>
+          <w:iCs/>
+          <w:color w:val="FF0000"/>
+          <w:lang w:val="en-GB"/>
+        </w:rPr>
+        <w:t>Script: 1) what is obesity 2) increase in obesity 3) goal: find lifestyle factors which might influence in someone’s obesity</w:t>
+      </w:r>
+    </w:p>
+    <w:p>
+      <w:pPr>
+        <w:spacing w:after="120"/>
+        <w:rPr>
+          <w:iCs/>
+          <w:lang w:val="en-US"/>
+        </w:rPr>
+      </w:pPr>
+      <w:r>
+        <w:rPr>
+          <w:iCs/>
+          <w:lang w:val="en-GB"/>
+        </w:rPr>
+        <w:t xml:space="preserve">Obesity is a health condition where someone’s quantity of excessive fat deposits </w:t>
+      </w:r>
+      <w:r>
+        <w:rPr>
+          <w:iCs/>
+          <w:lang w:val="en-US"/>
+        </w:rPr>
+        <w:t xml:space="preserve">potentially </w:t>
+      </w:r>
+      <w:r>
+        <w:rPr>
+          <w:iCs/>
+          <w:lang w:val="en-US"/>
+        </w:rPr>
+        <w:t xml:space="preserve">has </w:t>
+      </w:r>
+      <w:r>
+        <w:rPr>
+          <w:iCs/>
+          <w:lang w:val="en-US"/>
+        </w:rPr>
+        <w:t xml:space="preserve">negative </w:t>
+      </w:r>
+      <w:r>
+        <w:rPr>
+          <w:iCs/>
+          <w:lang w:val="en-US"/>
+        </w:rPr>
+        <w:t xml:space="preserve">impacts </w:t>
+      </w:r>
+      <w:r>
+        <w:rPr>
+          <w:iCs/>
+          <w:lang w:val="en-US"/>
+        </w:rPr>
+        <w:t xml:space="preserve">on </w:t>
+      </w:r>
+      <w:r>
+        <w:rPr>
+          <w:iCs/>
+          <w:lang w:val="en-US"/>
+        </w:rPr>
+        <w:t>their health. As of late</w:t>
+      </w:r>
+      <w:r>
+        <w:rPr>
+          <w:iCs/>
+          <w:lang w:val="en-US"/>
+        </w:rPr>
+        <w:t>ly</w:t>
+      </w:r>
+      <w:r>
+        <w:rPr>
+          <w:iCs/>
+          <w:lang w:val="en-US"/>
+        </w:rPr>
+        <w:t>, the rate in obesity has been increasing in a worryingly manner: quoting the W.H.O. organization, “i</w:t>
+      </w:r>
+      <w:r>
+        <w:rPr>
+          <w:iCs/>
+          <w:lang w:val="en-US"/>
+        </w:rPr>
+        <w:t>n 2022, 43% of adults aged 18 years and over were overweight and 16% were living with obesity</w:t>
+      </w:r>
+      <w:r>
+        <w:rPr>
+          <w:iCs/>
+          <w:lang w:val="en-US"/>
+        </w:rPr>
+        <w:t>” [1]</w:t>
+      </w:r>
+      <w:r>
+        <w:rPr>
+          <w:iCs/>
+          <w:lang w:val="en-US"/>
+        </w:rPr>
+        <w:t>.</w:t>
+      </w:r>
+      <w:r>
+        <w:rPr>
+          <w:iCs/>
+          <w:lang w:val="en-US"/>
+        </w:rPr>
+        <w:t xml:space="preserve"> </w:t>
       </w:r>
     </w:p>
     <w:p>
@@ -1000,58 +1094,52 @@
           <w:lang w:val="en-US"/>
         </w:rPr>
       </w:pPr>
+      <w:r>
+        <w:rPr>
+          <w:lang w:val="en-US"/>
+        </w:rPr>
+        <w:t xml:space="preserve">As obesity is a multifactorial phenomenon [1], in </w:t>
+      </w:r>
+      <w:r>
+        <w:rPr>
+          <w:lang w:val="en-US"/>
+        </w:rPr>
+        <w:t xml:space="preserve">this study we will attempt to </w:t>
+      </w:r>
+      <w:r>
+        <w:rPr>
+          <w:lang w:val="en-US"/>
+        </w:rPr>
+        <w:t xml:space="preserve">discern </w:t>
+      </w:r>
+      <w:r>
+        <w:rPr>
+          <w:lang w:val="en-US"/>
+        </w:rPr>
+        <w:t>the major factors</w:t>
+      </w:r>
+      <w:r>
+        <w:rPr>
+          <w:lang w:val="en-US"/>
+        </w:rPr>
+        <w:t xml:space="preserve"> - in particular lifestyle and genetic ones -</w:t>
+      </w:r>
+      <w:r>
+        <w:rPr>
+          <w:lang w:val="en-US"/>
+        </w:rPr>
+        <w:t xml:space="preserve"> in impacting individuals’ obesity levels. To do this, we will use a predictive model to accurately classify obesity levels and interpret such model with the results</w:t>
+      </w:r>
+      <w:r>
+        <w:rPr>
+          <w:lang w:val="en-US"/>
+        </w:rPr>
+        <w:t>.</w:t>
+      </w:r>
     </w:p>
     <w:p>
       <w:pPr>
         <w:spacing w:afterLines="120" w:after="288"/>
-        <w:rPr>
-          <w:lang w:val="en-US"/>
-        </w:rPr>
-      </w:pPr>
-    </w:p>
-    <w:p>
-      <w:pPr>
-        <w:spacing w:afterLines="120" w:after="288"/>
-        <w:rPr>
-          <w:lang w:val="en-US"/>
-        </w:rPr>
-      </w:pPr>
-    </w:p>
-    <w:p>
-      <w:pPr>
-        <w:spacing w:afterLines="120" w:after="288"/>
-        <w:rPr>
-          <w:lang w:val="en-US"/>
-        </w:rPr>
-      </w:pPr>
-    </w:p>
-    <w:p>
-      <w:pPr>
-        <w:spacing w:afterLines="120" w:after="288"/>
-        <w:rPr>
-          <w:lang w:val="en-US"/>
-        </w:rPr>
-      </w:pPr>
-    </w:p>
-    <w:p>
-      <w:pPr>
-        <w:spacing w:afterLines="120" w:after="288"/>
-        <w:rPr>
-          <w:lang w:val="en-US"/>
-        </w:rPr>
-      </w:pPr>
-    </w:p>
-    <w:p>
-      <w:pPr>
-        <w:spacing w:after="120"/>
-        <w:rPr>
-          <w:lang w:val="en-US"/>
-        </w:rPr>
-      </w:pPr>
-    </w:p>
-    <w:p>
-      <w:pPr>
-        <w:spacing w:after="120"/>
         <w:rPr>
           <w:lang w:val="en-US"/>
         </w:rPr>
@@ -1258,7 +1346,7 @@
                     </pic:cNvPicPr>
                   </pic:nvPicPr>
                   <pic:blipFill>
-                    <a:blip r:embed="rId15">
+                    <a:blip r:embed="rId18">
                       <a:extLst>
                         <a:ext uri="{28A0092B-C50C-407E-A947-70E740481C1C}">
                           <a14:useLocalDpi xmlns:a14="http://schemas.microsoft.com/office/drawing/2010/main" val="0"/>
@@ -1994,29 +2082,20 @@
         <w:spacing w:after="120"/>
         <w:jc w:val="both"/>
         <w:rPr>
-          <w:lang w:val="en-GB"/>
-        </w:rPr>
-      </w:pPr>
-      <w:r>
-        <w:rPr>
-          <w:lang w:val="en-GB"/>
-        </w:rPr>
-        <w:t xml:space="preserve">The Methodology section describes the procedures and the materials used to conduct the study [4]. The </w:t>
-      </w:r>
-      <w:r>
-        <w:rPr>
-          <w:lang w:val="en-GB"/>
-        </w:rPr>
-        <w:t>primary</w:t>
-      </w:r>
-      <w:r>
-        <w:rPr>
-          <w:lang w:val="en-GB"/>
-        </w:rPr>
-        <w:t xml:space="preserve"> purposes of the methods section are to describe and sometimes defend the experimental design and to provide enough detail that a competent worker could repeat the study [3].</w:t>
-      </w:r>
-      <w:r>
-        <w:rPr>
+          <w:color w:val="FF0000"/>
+          <w:lang w:val="en-GB"/>
+        </w:rPr>
+      </w:pPr>
+      <w:r>
+        <w:rPr>
+          <w:color w:val="FF0000"/>
+          <w:lang w:val="en-GB"/>
+        </w:rPr>
+        <w:t>The Methodology section describes the procedures and the materials used to conduct the study [4]. The primary purposes of the methods section are to describe and sometimes defend the experimental design and to provide enough detail that a competent worker could repeat the study [3].</w:t>
+      </w:r>
+      <w:r>
+        <w:rPr>
+          <w:color w:val="FF0000"/>
           <w:lang w:val="en-GB"/>
         </w:rPr>
         <w:t xml:space="preserve"> In here, your report should be clear and unambiguous on the following aspects: </w:t>
@@ -2032,11 +2111,13 @@
         <w:spacing w:after="120"/>
         <w:jc w:val="both"/>
         <w:rPr>
-          <w:lang w:val="en-GB"/>
-        </w:rPr>
-      </w:pPr>
-      <w:r>
-        <w:rPr>
+          <w:color w:val="FF0000"/>
+          <w:lang w:val="en-GB"/>
+        </w:rPr>
+      </w:pPr>
+      <w:r>
+        <w:rPr>
+          <w:color w:val="FF0000"/>
           <w:lang w:val="en-GB"/>
         </w:rPr>
         <w:t>What was your model assessment strategy (e.g. Hold-out, Cross-validation, etc…)</w:t>
@@ -2052,11 +2133,13 @@
         <w:spacing w:after="120"/>
         <w:jc w:val="both"/>
         <w:rPr>
-          <w:lang w:val="en-GB"/>
-        </w:rPr>
-      </w:pPr>
-      <w:r>
-        <w:rPr>
+          <w:color w:val="FF0000"/>
+          <w:lang w:val="en-GB"/>
+        </w:rPr>
+      </w:pPr>
+      <w:r>
+        <w:rPr>
+          <w:color w:val="FF0000"/>
           <w:lang w:val="en-GB"/>
         </w:rPr>
         <w:t>What did you do in terms of Data Preprocessing</w:t>
@@ -2072,11 +2155,13 @@
         <w:spacing w:after="120"/>
         <w:jc w:val="both"/>
         <w:rPr>
-          <w:lang w:val="en-GB"/>
-        </w:rPr>
-      </w:pPr>
-      <w:r>
-        <w:rPr>
+          <w:color w:val="FF0000"/>
+          <w:lang w:val="en-GB"/>
+        </w:rPr>
+      </w:pPr>
+      <w:r>
+        <w:rPr>
+          <w:color w:val="FF0000"/>
           <w:lang w:val="en-GB"/>
         </w:rPr>
         <w:t>What was your feature selection strategy</w:t>
@@ -2092,11 +2177,13 @@
         <w:spacing w:after="120"/>
         <w:jc w:val="both"/>
         <w:rPr>
-          <w:lang w:val="en-GB"/>
-        </w:rPr>
-      </w:pPr>
-      <w:r>
-        <w:rPr>
+          <w:color w:val="FF0000"/>
+          <w:lang w:val="en-GB"/>
+        </w:rPr>
+      </w:pPr>
+      <w:r>
+        <w:rPr>
+          <w:color w:val="FF0000"/>
           <w:lang w:val="en-GB"/>
         </w:rPr>
         <w:t>What predictive algorithms did you use and how did you select the best one</w:t>
@@ -2112,11 +2199,13 @@
         <w:spacing w:after="120"/>
         <w:jc w:val="both"/>
         <w:rPr>
-          <w:lang w:val="en-GB"/>
-        </w:rPr>
-      </w:pPr>
-      <w:r>
-        <w:rPr>
+          <w:color w:val="FF0000"/>
+          <w:lang w:val="en-GB"/>
+        </w:rPr>
+      </w:pPr>
+      <w:r>
+        <w:rPr>
+          <w:color w:val="FF0000"/>
           <w:lang w:val="en-GB"/>
         </w:rPr>
         <w:t>What model optimization efforts did you undergo</w:t>
@@ -2127,14 +2216,352 @@
         <w:spacing w:after="120"/>
         <w:jc w:val="both"/>
         <w:rPr>
-          <w:lang w:val="en-GB"/>
-        </w:rPr>
-      </w:pPr>
-      <w:r>
-        <w:rPr>
+          <w:color w:val="FF0000"/>
+          <w:lang w:val="en-GB"/>
+        </w:rPr>
+      </w:pPr>
+      <w:r>
+        <w:rPr>
+          <w:color w:val="FF0000"/>
           <w:lang w:val="en-GB"/>
         </w:rPr>
         <w:t xml:space="preserve">Note: The methods section is not meant to show or interpret any results. Instead, you should focus on outlining the steps you did and which criteria you adopted. </w:t>
+      </w:r>
+    </w:p>
+    <w:p>
+      <w:pPr>
+        <w:spacing w:after="120"/>
+        <w:jc w:val="both"/>
+        <w:rPr>
+          <w:lang w:val="en-GB"/>
+        </w:rPr>
+      </w:pPr>
+      <w:r>
+        <w:rPr>
+          <w:lang w:val="en-GB"/>
+        </w:rPr>
+        <w:t>In this project we have used the following pipeline to construct and evaluate the model.</w:t>
+      </w:r>
+    </w:p>
+    <w:p>
+      <w:pPr>
+        <w:spacing w:after="120"/>
+        <w:jc w:val="both"/>
+        <w:rPr>
+          <w:lang w:val="en-GB"/>
+        </w:rPr>
+      </w:pPr>
+      <w:r>
+        <w:rPr>
+          <w:lang w:val="en-GB"/>
+        </w:rPr>
+        <w:t>To preprocess the data, we have used the following pipeline:</w:t>
+      </w:r>
+    </w:p>
+    <w:p>
+      <w:pPr>
+        <w:pStyle w:val="ListParagraph"/>
+        <w:numPr>
+          <w:ilvl w:val="0"/>
+          <w:numId w:val="13"/>
+        </w:numPr>
+        <w:spacing w:after="120"/>
+        <w:jc w:val="both"/>
+        <w:rPr>
+          <w:lang w:val="en-GB"/>
+        </w:rPr>
+      </w:pPr>
+      <w:r>
+        <w:rPr>
+          <w:lang w:val="en-GB"/>
+        </w:rPr>
+        <w:t>Manually remove outliers detected in the exploratory data analysis phase</w:t>
+      </w:r>
+    </w:p>
+    <w:p>
+      <w:pPr>
+        <w:pStyle w:val="ListParagraph"/>
+        <w:numPr>
+          <w:ilvl w:val="0"/>
+          <w:numId w:val="13"/>
+        </w:numPr>
+        <w:spacing w:after="120"/>
+        <w:jc w:val="both"/>
+        <w:rPr>
+          <w:lang w:val="en-US"/>
+        </w:rPr>
+      </w:pPr>
+      <w:r>
+        <w:rPr>
+          <w:lang w:val="en-US"/>
+        </w:rPr>
+        <w:t>Standardize numerical values, impute numerical values w</w:t>
+      </w:r>
+      <w:r>
+        <w:rPr>
+          <w:lang w:val="en-US"/>
+        </w:rPr>
+        <w:t>ith KNN and de-standardize numerical values to preserve interpretability</w:t>
+      </w:r>
+    </w:p>
+    <w:p>
+      <w:pPr>
+        <w:pStyle w:val="ListParagraph"/>
+        <w:numPr>
+          <w:ilvl w:val="0"/>
+          <w:numId w:val="13"/>
+        </w:numPr>
+        <w:spacing w:after="120"/>
+        <w:jc w:val="both"/>
+        <w:rPr>
+          <w:lang w:val="en-US"/>
+        </w:rPr>
+      </w:pPr>
+      <w:r>
+        <w:rPr>
+          <w:lang w:val="en-US"/>
+        </w:rPr>
+        <w:t>Combine age, weight and height into a BMI class</w:t>
+      </w:r>
+    </w:p>
+    <w:p>
+      <w:pPr>
+        <w:pStyle w:val="ListParagraph"/>
+        <w:numPr>
+          <w:ilvl w:val="0"/>
+          <w:numId w:val="13"/>
+        </w:numPr>
+        <w:spacing w:after="120"/>
+        <w:jc w:val="both"/>
+        <w:rPr>
+          <w:lang w:val="en-US"/>
+        </w:rPr>
+      </w:pPr>
+      <w:r>
+        <w:rPr>
+          <w:lang w:val="en-US"/>
+        </w:rPr>
+        <w:t>Fill missing values in physical activity with “No Activity”</w:t>
+      </w:r>
+    </w:p>
+    <w:p>
+      <w:pPr>
+        <w:pStyle w:val="ListParagraph"/>
+        <w:numPr>
+          <w:ilvl w:val="0"/>
+          <w:numId w:val="13"/>
+        </w:numPr>
+        <w:spacing w:after="120"/>
+        <w:jc w:val="both"/>
+        <w:rPr>
+          <w:lang w:val="en-US"/>
+        </w:rPr>
+      </w:pPr>
+      <w:r>
+        <w:rPr>
+          <w:lang w:val="en-US"/>
+        </w:rPr>
+        <w:t>Encode categorical variables with ordinal values following a precise order</w:t>
+      </w:r>
+    </w:p>
+    <w:p>
+      <w:pPr>
+        <w:pStyle w:val="ListParagraph"/>
+        <w:numPr>
+          <w:ilvl w:val="0"/>
+          <w:numId w:val="13"/>
+        </w:numPr>
+        <w:spacing w:after="120"/>
+        <w:jc w:val="both"/>
+        <w:rPr>
+          <w:lang w:val="en-US"/>
+        </w:rPr>
+      </w:pPr>
+      <w:r>
+        <w:rPr>
+          <w:lang w:val="en-US"/>
+        </w:rPr>
+        <w:t>Impute missing categorical values with decision classifiers</w:t>
+      </w:r>
+    </w:p>
+    <w:p>
+      <w:pPr>
+        <w:pStyle w:val="ListParagraph"/>
+        <w:numPr>
+          <w:ilvl w:val="0"/>
+          <w:numId w:val="13"/>
+        </w:numPr>
+        <w:spacing w:after="120"/>
+        <w:jc w:val="both"/>
+        <w:rPr>
+          <w:lang w:val="en-US"/>
+        </w:rPr>
+      </w:pPr>
+      <w:r>
+        <w:rPr>
+          <w:lang w:val="en-US"/>
+        </w:rPr>
+        <w:t xml:space="preserve">Combine the categorical variables, which represent a lifestyle </w:t>
+      </w:r>
+      <w:r>
+        <w:rPr>
+          <w:lang w:val="en-US"/>
+        </w:rPr>
+        <w:t>factor</w:t>
+      </w:r>
+      <w:r>
+        <w:rPr>
+          <w:lang w:val="en-US"/>
+        </w:rPr>
+        <w:t xml:space="preserve">, into a </w:t>
+      </w:r>
+      <w:r>
+        <w:rPr>
+          <w:lang w:val="en-US"/>
+        </w:rPr>
+        <w:t xml:space="preserve">linear combination </w:t>
+      </w:r>
+      <w:r>
+        <w:rPr>
+          <w:lang w:val="en-US"/>
+        </w:rPr>
+        <w:t>with</w:t>
+      </w:r>
+      <w:r>
+        <w:rPr>
+          <w:lang w:val="en-US"/>
+        </w:rPr>
+        <w:t xml:space="preserve"> weights equal to 1</w:t>
+      </w:r>
+      <w:r>
+        <w:rPr>
+          <w:lang w:val="en-US"/>
+        </w:rPr>
+        <w:t>, denoted as “life score”</w:t>
+      </w:r>
+    </w:p>
+    <w:p>
+      <w:pPr>
+        <w:spacing w:after="120"/>
+        <w:ind w:left="360"/>
+        <w:jc w:val="both"/>
+        <w:rPr>
+          <w:lang w:val="en-US"/>
+        </w:rPr>
+      </w:pPr>
+      <w:r>
+        <w:rPr>
+          <w:lang w:val="en-US"/>
+        </w:rPr>
+        <w:t>In terms of feature selection strategy, we used the main filter, wrapped and embedded methods; in particular:</w:t>
+      </w:r>
+    </w:p>
+    <w:p>
+      <w:pPr>
+        <w:pStyle w:val="ListParagraph"/>
+        <w:numPr>
+          <w:ilvl w:val="0"/>
+          <w:numId w:val="14"/>
+        </w:numPr>
+        <w:spacing w:after="120"/>
+        <w:jc w:val="both"/>
+        <w:rPr>
+          <w:lang w:val="en-US"/>
+        </w:rPr>
+      </w:pPr>
+      <w:r>
+        <w:rPr>
+          <w:lang w:val="en-US"/>
+        </w:rPr>
+        <w:t>As for the filter methods, we used the Pearson correlation to determine if there is any correlation between numerical variables; then we used the Spearman correlation to determine if there is any correlation between all variables; in the end we used the Spearman rank correlation to test the categorical variables’ independence from the target variable</w:t>
+      </w:r>
+    </w:p>
+    <w:p>
+      <w:pPr>
+        <w:pStyle w:val="ListParagraph"/>
+        <w:numPr>
+          <w:ilvl w:val="0"/>
+          <w:numId w:val="14"/>
+        </w:numPr>
+        <w:spacing w:after="120"/>
+        <w:jc w:val="both"/>
+        <w:rPr>
+          <w:lang w:val="en-US"/>
+        </w:rPr>
+      </w:pPr>
+      <w:r>
+        <w:rPr>
+          <w:lang w:val="en-US"/>
+        </w:rPr>
+        <w:t>As for the wrapped methods, we used the Recursive Features Elimination method with decision trees as a baseline model</w:t>
+      </w:r>
+    </w:p>
+    <w:p>
+      <w:pPr>
+        <w:pStyle w:val="ListParagraph"/>
+        <w:numPr>
+          <w:ilvl w:val="0"/>
+          <w:numId w:val="14"/>
+        </w:numPr>
+        <w:spacing w:after="120"/>
+        <w:jc w:val="both"/>
+        <w:rPr>
+          <w:lang w:val="en-US"/>
+        </w:rPr>
+      </w:pPr>
+      <w:r>
+        <w:rPr>
+          <w:lang w:val="en-US"/>
+        </w:rPr>
+        <w:t>As for the embedded methods, we fit a random forest classifier and extracted the feature importances</w:t>
+      </w:r>
+    </w:p>
+    <w:p>
+      <w:pPr>
+        <w:spacing w:after="120"/>
+        <w:jc w:val="both"/>
+        <w:rPr>
+          <w:lang w:val="en-US"/>
+        </w:rPr>
+      </w:pPr>
+      <w:r>
+        <w:rPr>
+          <w:lang w:val="en-US"/>
+        </w:rPr>
+        <w:t>For the model itself, we fit and evaluated the logistic regression, simple decision trees, random forest classifiers and gradient-boosted decision trees.</w:t>
+      </w:r>
+      <w:r>
+        <w:rPr>
+          <w:lang w:val="en-US"/>
+        </w:rPr>
+        <w:t xml:space="preserve"> To select the model, we evaluated them with repeated 10-folds and selected the model with best macro average f1-score in evaluation data.</w:t>
+      </w:r>
+    </w:p>
+    <w:p>
+      <w:pPr>
+        <w:spacing w:after="120"/>
+        <w:jc w:val="both"/>
+        <w:rPr>
+          <w:lang w:val="en-US"/>
+        </w:rPr>
+      </w:pPr>
+      <w:r>
+        <w:rPr>
+          <w:lang w:val="en-US"/>
+        </w:rPr>
+        <w:t xml:space="preserve">To optimize the final model, we used </w:t>
+      </w:r>
+      <w:r>
+        <w:rPr>
+          <w:lang w:val="en-US"/>
+        </w:rPr>
+        <w:t>Grid Search</w:t>
+      </w:r>
+      <w:r>
+        <w:rPr>
+          <w:lang w:val="en-US"/>
+        </w:rPr>
+        <w:t xml:space="preserve"> to find the best hyperparameters for our model.</w:t>
       </w:r>
     </w:p>
     <w:p>
@@ -2500,6 +2927,39 @@
         </w:rPr>
         <w:t>; and the data should be presented clearly and concisely [3].</w:t>
       </w:r>
+    </w:p>
+    <w:p>
+      <w:pPr>
+        <w:spacing w:after="120" w:line="240" w:lineRule="auto"/>
+        <w:jc w:val="both"/>
+        <w:rPr>
+          <w:lang w:val="en-US"/>
+        </w:rPr>
+      </w:pPr>
+      <w:r>
+        <w:rPr>
+          <w:lang w:val="en-US"/>
+        </w:rPr>
+        <w:t>DRAFT: idk</w:t>
+      </w:r>
+      <w:r>
+        <w:rPr>
+          <w:lang w:val="en-US"/>
+        </w:rPr>
+        <w:t xml:space="preserve">, take from EDA and </w:t>
+      </w:r>
+      <w:r>
+        <w:rPr>
+          <w:lang w:val="en-US"/>
+        </w:rPr>
+        <w:t>feature selection</w:t>
+      </w:r>
+      <w:r>
+        <w:rPr>
+          <w:lang w:val="en-US"/>
+        </w:rPr>
+        <w:t>?!?!?</w:t>
+      </w:r>
       <w:r>
         <w:rPr>
           <w:lang w:val="en-US"/>
@@ -2522,7 +2982,7 @@
         <w:contextualSpacing/>
         <w:jc w:val="both"/>
         <w:rPr>
-          <w:lang w:val="en-US"/>
+          <w:lang w:val="en-GB"/>
         </w:rPr>
       </w:pPr>
       <w:r>
@@ -2598,6 +3058,32 @@
           <w:lang w:val="en-GB"/>
         </w:rPr>
         <w:t>[4]</w:t>
+      </w:r>
+    </w:p>
+    <w:p>
+      <w:pPr>
+        <w:spacing w:after="120"/>
+        <w:contextualSpacing/>
+        <w:jc w:val="both"/>
+        <w:rPr>
+          <w:lang w:val="en-GB"/>
+        </w:rPr>
+      </w:pPr>
+    </w:p>
+    <w:p>
+      <w:pPr>
+        <w:spacing w:after="120"/>
+        <w:contextualSpacing/>
+        <w:jc w:val="both"/>
+        <w:rPr>
+          <w:lang w:val="en-US"/>
+        </w:rPr>
+      </w:pPr>
+      <w:r>
+        <w:rPr>
+          <w:lang w:val="en-GB"/>
+        </w:rPr>
+        <w:t>DRAFT: idk we need to research for papers</w:t>
       </w:r>
     </w:p>
     <w:p>
@@ -2774,24 +3260,12 @@
           <w:lang w:val="en-US"/>
         </w:rPr>
       </w:pPr>
-    </w:p>
-    <w:p>
-      <w:pPr>
-        <w:spacing w:after="120"/>
-        <w:contextualSpacing/>
-        <w:rPr>
-          <w:lang w:val="en-US"/>
-        </w:rPr>
-      </w:pPr>
-    </w:p>
-    <w:p>
-      <w:pPr>
-        <w:spacing w:after="120"/>
-        <w:contextualSpacing/>
-        <w:rPr>
-          <w:lang w:val="en-US"/>
-        </w:rPr>
-      </w:pPr>
+      <w:r>
+        <w:rPr>
+          <w:lang w:val="en-US"/>
+        </w:rPr>
+        <w:t>DRAFT: idk to be honest, maybe look at the values indicated in the feature selection part (ex: features importance, et cetera…)</w:t>
+      </w:r>
     </w:p>
     <w:p>
       <w:pPr>
@@ -2915,6 +3389,36 @@
           <w:lang w:val="en-GB"/>
         </w:rPr>
         <w:t>[4] Parlindungan Pardede. Scientific articles structure. In Scientific Writing Workshop, volume 16, 2012.</w:t>
+      </w:r>
+    </w:p>
+    <w:p>
+      <w:pPr>
+        <w:spacing w:after="120"/>
+        <w:contextualSpacing/>
+        <w:rPr>
+          <w:lang w:val="en-GB"/>
+        </w:rPr>
+      </w:pPr>
+    </w:p>
+    <w:p>
+      <w:pPr>
+        <w:spacing w:after="120"/>
+        <w:contextualSpacing/>
+        <w:rPr>
+          <w:lang w:val="en-GB"/>
+        </w:rPr>
+      </w:pPr>
+      <w:r>
+        <w:rPr>
+          <w:lang w:val="en-GB"/>
+        </w:rPr>
+        <w:t xml:space="preserve">[1] </w:t>
+      </w:r>
+      <w:r>
+        <w:rPr>
+          <w:lang w:val="en-GB"/>
+        </w:rPr>
+        <w:t>https://www.who.int/news-room/fact-sheets/detail/obesity-and-overweight</w:t>
       </w:r>
     </w:p>
     <w:p>
@@ -3179,7 +3683,7 @@
         </w:rPr>
         <w:t xml:space="preserve">Retrieved from </w:t>
       </w:r>
-      <w:hyperlink r:id="rId16" w:history="1">
+      <w:hyperlink r:id="rId19" w:history="1">
         <w:r>
           <w:rPr>
             <w:rStyle w:val="Hyperlink"/>
@@ -3211,7 +3715,7 @@
       <w:pPr>
         <w:pStyle w:val="Heading1"/>
         <w:sectPr>
-          <w:footerReference w:type="default" r:id="rId17"/>
+          <w:footerReference w:type="default" r:id="rId20"/>
           <w:pgSz w:w="11906" w:h="16838"/>
           <w:pgMar w:top="1418" w:right="1418" w:bottom="1418" w:left="1418" w:header="709" w:footer="709" w:gutter="0"/>
           <w:pgNumType w:start="1"/>
@@ -3295,7 +3799,7 @@
                     </pic:cNvPicPr>
                   </pic:nvPicPr>
                   <pic:blipFill>
-                    <a:blip r:embed="rId18">
+                    <a:blip r:embed="rId21">
                       <a:extLst>
                         <a:ext uri="{28A0092B-C50C-407E-A947-70E740481C1C}">
                           <a14:useLocalDpi xmlns:a14="http://schemas.microsoft.com/office/drawing/2010/main" val="0"/>
@@ -3854,7 +4358,7 @@
 </file>
 
 <file path=word/endnotes.xml><?xml version="1.0" encoding="utf-8"?>
-<w:endnotes xmlns:wpc="http://schemas.microsoft.com/office/word/2010/wordprocessingCanvas" xmlns:cx="http://schemas.microsoft.com/office/drawing/2014/chartex" xmlns:cx1="http://schemas.microsoft.com/office/drawing/2015/9/8/chartex" xmlns:cx2="http://schemas.microsoft.com/office/drawing/2015/10/21/chartex" xmlns:cx3="http://schemas.microsoft.com/office/drawing/2016/5/9/chartex" xmlns:cx4="http://schemas.microsoft.com/office/drawing/2016/5/10/chartex" xmlns:cx5="http://schemas.microsoft.com/office/drawing/2016/5/11/chartex" xmlns:cx6="http://schemas.microsoft.com/office/drawing/2016/5/12/chartex" xmlns:cx7="http://schemas.microsoft.com/office/drawing/2016/5/13/chartex" xmlns:cx8="http://schemas.microsoft.com/office/drawing/2016/5/14/chartex" xmlns:mc="http://schemas.openxmlformats.org/markup-compatibility/2006" xmlns:aink="http://schemas.microsoft.com/office/drawing/2016/ink" xmlns:am3d="http://schemas.microsoft.com/office/drawing/2017/model3d" xmlns:o="urn:schemas-microsoft-com:office:office" xmlns:oel="http://schemas.microsoft.com/office/2019/extlst" xmlns:r="http://schemas.openxmlformats.org/officeDocument/2006/relationships" xmlns:m="http://schemas.openxmlformats.org/officeDocument/2006/math" xmlns:v="urn:schemas-microsoft-com:vml" xmlns:wp14="http://schemas.microsoft.com/office/word/2010/wordprocessingDrawing" xmlns:wp="http://schemas.openxmlformats.org/drawingml/2006/wordprocessingDrawing" xmlns:w10="urn:schemas-microsoft-com:office:word" xmlns:w="http://schemas.openxmlformats.org/wordprocessingml/2006/main" xmlns:w14="http://schemas.microsoft.com/office/word/2010/wordml" xmlns:w15="http://schemas.microsoft.com/office/word/2012/wordml" xmlns:w16cex="http://schemas.microsoft.com/office/word/2018/wordml/cex" xmlns:w16cid="http://schemas.microsoft.com/office/word/2016/wordml/cid" xmlns:w16="http://schemas.microsoft.com/office/word/2018/wordml" xmlns:w16sdtdh="http://schemas.microsoft.com/office/word/2020/wordml/sdtdatahash" xmlns:w16se="http://schemas.microsoft.com/office/word/2015/wordml/symex" xmlns:wpg="http://schemas.microsoft.com/office/word/2010/wordprocessingGroup" xmlns:wpi="http://schemas.microsoft.com/office/word/2010/wordprocessingInk" xmlns:wne="http://schemas.microsoft.com/office/word/2006/wordml" xmlns:wps="http://schemas.microsoft.com/office/word/2010/wordprocessingShape" mc:Ignorable="w14 w15 w16se w16cid w16 w16cex w16sdtdh wp14">
+<w:endnotes xmlns:wpc="http://schemas.microsoft.com/office/word/2010/wordprocessingCanvas" xmlns:cx="http://schemas.microsoft.com/office/drawing/2014/chartex" xmlns:cx1="http://schemas.microsoft.com/office/drawing/2015/9/8/chartex" xmlns:cx2="http://schemas.microsoft.com/office/drawing/2015/10/21/chartex" xmlns:cx3="http://schemas.microsoft.com/office/drawing/2016/5/9/chartex" xmlns:cx4="http://schemas.microsoft.com/office/drawing/2016/5/10/chartex" xmlns:cx5="http://schemas.microsoft.com/office/drawing/2016/5/11/chartex" xmlns:cx6="http://schemas.microsoft.com/office/drawing/2016/5/12/chartex" xmlns:cx7="http://schemas.microsoft.com/office/drawing/2016/5/13/chartex" xmlns:cx8="http://schemas.microsoft.com/office/drawing/2016/5/14/chartex" xmlns:mc="http://schemas.openxmlformats.org/markup-compatibility/2006" xmlns:aink="http://schemas.microsoft.com/office/drawing/2016/ink" xmlns:am3d="http://schemas.microsoft.com/office/drawing/2017/model3d" xmlns:o="urn:schemas-microsoft-com:office:office" xmlns:oel="http://schemas.microsoft.com/office/2019/extlst" xmlns:r="http://schemas.openxmlformats.org/officeDocument/2006/relationships" xmlns:m="http://schemas.openxmlformats.org/officeDocument/2006/math" xmlns:v="urn:schemas-microsoft-com:vml" xmlns:wp14="http://schemas.microsoft.com/office/word/2010/wordprocessingDrawing" xmlns:wp="http://schemas.openxmlformats.org/drawingml/2006/wordprocessingDrawing" xmlns:w10="urn:schemas-microsoft-com:office:word" xmlns:w="http://schemas.openxmlformats.org/wordprocessingml/2006/main" xmlns:w14="http://schemas.microsoft.com/office/word/2010/wordml" xmlns:w15="http://schemas.microsoft.com/office/word/2012/wordml" xmlns:w16cex="http://schemas.microsoft.com/office/word/2018/wordml/cex" xmlns:w16cid="http://schemas.microsoft.com/office/word/2016/wordml/cid" xmlns:w16="http://schemas.microsoft.com/office/word/2018/wordml" xmlns:w16du="http://schemas.microsoft.com/office/word/2023/wordml/word16du" xmlns:w16sdtdh="http://schemas.microsoft.com/office/word/2020/wordml/sdtdatahash" xmlns:w16se="http://schemas.microsoft.com/office/word/2015/wordml/symex" xmlns:wpg="http://schemas.microsoft.com/office/word/2010/wordprocessingGroup" xmlns:wpi="http://schemas.microsoft.com/office/word/2010/wordprocessingInk" xmlns:wne="http://schemas.microsoft.com/office/word/2006/wordml" xmlns:wps="http://schemas.microsoft.com/office/word/2010/wordprocessingShape" mc:Ignorable="w14 w15 w16se w16cid w16 w16cex w16sdtdh w16du wp14">
   <w:endnote w:type="separator" w:id="-1">
     <w:p>
       <w:pPr>
@@ -3879,7 +4383,7 @@
 </file>
 
 <file path=word/footer1.xml><?xml version="1.0" encoding="utf-8"?>
-<w:ftr xmlns:wpc="http://schemas.microsoft.com/office/word/2010/wordprocessingCanvas" xmlns:cx="http://schemas.microsoft.com/office/drawing/2014/chartex" xmlns:cx1="http://schemas.microsoft.com/office/drawing/2015/9/8/chartex" xmlns:cx2="http://schemas.microsoft.com/office/drawing/2015/10/21/chartex" xmlns:cx3="http://schemas.microsoft.com/office/drawing/2016/5/9/chartex" xmlns:cx4="http://schemas.microsoft.com/office/drawing/2016/5/10/chartex" xmlns:cx5="http://schemas.microsoft.com/office/drawing/2016/5/11/chartex" xmlns:cx6="http://schemas.microsoft.com/office/drawing/2016/5/12/chartex" xmlns:cx7="http://schemas.microsoft.com/office/drawing/2016/5/13/chartex" xmlns:cx8="http://schemas.microsoft.com/office/drawing/2016/5/14/chartex" xmlns:mc="http://schemas.openxmlformats.org/markup-compatibility/2006" xmlns:aink="http://schemas.microsoft.com/office/drawing/2016/ink" xmlns:am3d="http://schemas.microsoft.com/office/drawing/2017/model3d" xmlns:o="urn:schemas-microsoft-com:office:office" xmlns:oel="http://schemas.microsoft.com/office/2019/extlst" xmlns:r="http://schemas.openxmlformats.org/officeDocument/2006/relationships" xmlns:m="http://schemas.openxmlformats.org/officeDocument/2006/math" xmlns:v="urn:schemas-microsoft-com:vml" xmlns:wp14="http://schemas.microsoft.com/office/word/2010/wordprocessingDrawing" xmlns:wp="http://schemas.openxmlformats.org/drawingml/2006/wordprocessingDrawing" xmlns:w10="urn:schemas-microsoft-com:office:word" xmlns:w="http://schemas.openxmlformats.org/wordprocessingml/2006/main" xmlns:w14="http://schemas.microsoft.com/office/word/2010/wordml" xmlns:w15="http://schemas.microsoft.com/office/word/2012/wordml" xmlns:w16cex="http://schemas.microsoft.com/office/word/2018/wordml/cex" xmlns:w16cid="http://schemas.microsoft.com/office/word/2016/wordml/cid" xmlns:w16="http://schemas.microsoft.com/office/word/2018/wordml" xmlns:w16sdtdh="http://schemas.microsoft.com/office/word/2020/wordml/sdtdatahash" xmlns:w16se="http://schemas.microsoft.com/office/word/2015/wordml/symex" xmlns:wpg="http://schemas.microsoft.com/office/word/2010/wordprocessingGroup" xmlns:wpi="http://schemas.microsoft.com/office/word/2010/wordprocessingInk" xmlns:wne="http://schemas.microsoft.com/office/word/2006/wordml" xmlns:wps="http://schemas.microsoft.com/office/word/2010/wordprocessingShape" mc:Ignorable="w14 w15 w16se w16cid w16 w16cex w16sdtdh wp14">
+<w:ftr xmlns:wpc="http://schemas.microsoft.com/office/word/2010/wordprocessingCanvas" xmlns:cx="http://schemas.microsoft.com/office/drawing/2014/chartex" xmlns:cx1="http://schemas.microsoft.com/office/drawing/2015/9/8/chartex" xmlns:cx2="http://schemas.microsoft.com/office/drawing/2015/10/21/chartex" xmlns:cx3="http://schemas.microsoft.com/office/drawing/2016/5/9/chartex" xmlns:cx4="http://schemas.microsoft.com/office/drawing/2016/5/10/chartex" xmlns:cx5="http://schemas.microsoft.com/office/drawing/2016/5/11/chartex" xmlns:cx6="http://schemas.microsoft.com/office/drawing/2016/5/12/chartex" xmlns:cx7="http://schemas.microsoft.com/office/drawing/2016/5/13/chartex" xmlns:cx8="http://schemas.microsoft.com/office/drawing/2016/5/14/chartex" xmlns:mc="http://schemas.openxmlformats.org/markup-compatibility/2006" xmlns:aink="http://schemas.microsoft.com/office/drawing/2016/ink" xmlns:am3d="http://schemas.microsoft.com/office/drawing/2017/model3d" xmlns:o="urn:schemas-microsoft-com:office:office" xmlns:oel="http://schemas.microsoft.com/office/2019/extlst" xmlns:r="http://schemas.openxmlformats.org/officeDocument/2006/relationships" xmlns:m="http://schemas.openxmlformats.org/officeDocument/2006/math" xmlns:v="urn:schemas-microsoft-com:vml" xmlns:wp14="http://schemas.microsoft.com/office/word/2010/wordprocessingDrawing" xmlns:wp="http://schemas.openxmlformats.org/drawingml/2006/wordprocessingDrawing" xmlns:w10="urn:schemas-microsoft-com:office:word" xmlns:w="http://schemas.openxmlformats.org/wordprocessingml/2006/main" xmlns:w14="http://schemas.microsoft.com/office/word/2010/wordml" xmlns:w15="http://schemas.microsoft.com/office/word/2012/wordml" xmlns:w16cex="http://schemas.microsoft.com/office/word/2018/wordml/cex" xmlns:w16cid="http://schemas.microsoft.com/office/word/2016/wordml/cid" xmlns:w16="http://schemas.microsoft.com/office/word/2018/wordml" xmlns:w16du="http://schemas.microsoft.com/office/word/2023/wordml/word16du" xmlns:w16sdtdh="http://schemas.microsoft.com/office/word/2020/wordml/sdtdatahash" xmlns:w16se="http://schemas.microsoft.com/office/word/2015/wordml/symex" xmlns:wpg="http://schemas.microsoft.com/office/word/2010/wordprocessingGroup" xmlns:wpi="http://schemas.microsoft.com/office/word/2010/wordprocessingInk" xmlns:wne="http://schemas.microsoft.com/office/word/2006/wordml" xmlns:wps="http://schemas.microsoft.com/office/word/2010/wordprocessingShape" mc:Ignorable="w14 w15 w16se w16cid w16 w16cex w16sdtdh w16du wp14">
   <w:p>
     <w:pPr>
       <w:pStyle w:val="Footer"/>
@@ -3911,7 +4415,7 @@
 </file>
 
 <file path=word/footer2.xml><?xml version="1.0" encoding="utf-8"?>
-<w:ftr xmlns:wpc="http://schemas.microsoft.com/office/word/2010/wordprocessingCanvas" xmlns:cx="http://schemas.microsoft.com/office/drawing/2014/chartex" xmlns:cx1="http://schemas.microsoft.com/office/drawing/2015/9/8/chartex" xmlns:cx2="http://schemas.microsoft.com/office/drawing/2015/10/21/chartex" xmlns:cx3="http://schemas.microsoft.com/office/drawing/2016/5/9/chartex" xmlns:cx4="http://schemas.microsoft.com/office/drawing/2016/5/10/chartex" xmlns:cx5="http://schemas.microsoft.com/office/drawing/2016/5/11/chartex" xmlns:cx6="http://schemas.microsoft.com/office/drawing/2016/5/12/chartex" xmlns:cx7="http://schemas.microsoft.com/office/drawing/2016/5/13/chartex" xmlns:cx8="http://schemas.microsoft.com/office/drawing/2016/5/14/chartex" xmlns:mc="http://schemas.openxmlformats.org/markup-compatibility/2006" xmlns:aink="http://schemas.microsoft.com/office/drawing/2016/ink" xmlns:am3d="http://schemas.microsoft.com/office/drawing/2017/model3d" xmlns:o="urn:schemas-microsoft-com:office:office" xmlns:oel="http://schemas.microsoft.com/office/2019/extlst" xmlns:r="http://schemas.openxmlformats.org/officeDocument/2006/relationships" xmlns:m="http://schemas.openxmlformats.org/officeDocument/2006/math" xmlns:v="urn:schemas-microsoft-com:vml" xmlns:wp14="http://schemas.microsoft.com/office/word/2010/wordprocessingDrawing" xmlns:wp="http://schemas.openxmlformats.org/drawingml/2006/wordprocessingDrawing" xmlns:w10="urn:schemas-microsoft-com:office:word" xmlns:w="http://schemas.openxmlformats.org/wordprocessingml/2006/main" xmlns:w14="http://schemas.microsoft.com/office/word/2010/wordml" xmlns:w15="http://schemas.microsoft.com/office/word/2012/wordml" xmlns:w16cex="http://schemas.microsoft.com/office/word/2018/wordml/cex" xmlns:w16cid="http://schemas.microsoft.com/office/word/2016/wordml/cid" xmlns:w16="http://schemas.microsoft.com/office/word/2018/wordml" xmlns:w16sdtdh="http://schemas.microsoft.com/office/word/2020/wordml/sdtdatahash" xmlns:w16se="http://schemas.microsoft.com/office/word/2015/wordml/symex" xmlns:wpg="http://schemas.microsoft.com/office/word/2010/wordprocessingGroup" xmlns:wpi="http://schemas.microsoft.com/office/word/2010/wordprocessingInk" xmlns:wne="http://schemas.microsoft.com/office/word/2006/wordml" xmlns:wps="http://schemas.microsoft.com/office/word/2010/wordprocessingShape" mc:Ignorable="w14 w15 w16se w16cid w16 w16cex w16sdtdh wp14">
+<w:ftr xmlns:wpc="http://schemas.microsoft.com/office/word/2010/wordprocessingCanvas" xmlns:cx="http://schemas.microsoft.com/office/drawing/2014/chartex" xmlns:cx1="http://schemas.microsoft.com/office/drawing/2015/9/8/chartex" xmlns:cx2="http://schemas.microsoft.com/office/drawing/2015/10/21/chartex" xmlns:cx3="http://schemas.microsoft.com/office/drawing/2016/5/9/chartex" xmlns:cx4="http://schemas.microsoft.com/office/drawing/2016/5/10/chartex" xmlns:cx5="http://schemas.microsoft.com/office/drawing/2016/5/11/chartex" xmlns:cx6="http://schemas.microsoft.com/office/drawing/2016/5/12/chartex" xmlns:cx7="http://schemas.microsoft.com/office/drawing/2016/5/13/chartex" xmlns:cx8="http://schemas.microsoft.com/office/drawing/2016/5/14/chartex" xmlns:mc="http://schemas.openxmlformats.org/markup-compatibility/2006" xmlns:aink="http://schemas.microsoft.com/office/drawing/2016/ink" xmlns:am3d="http://schemas.microsoft.com/office/drawing/2017/model3d" xmlns:o="urn:schemas-microsoft-com:office:office" xmlns:oel="http://schemas.microsoft.com/office/2019/extlst" xmlns:r="http://schemas.openxmlformats.org/officeDocument/2006/relationships" xmlns:m="http://schemas.openxmlformats.org/officeDocument/2006/math" xmlns:v="urn:schemas-microsoft-com:vml" xmlns:wp14="http://schemas.microsoft.com/office/word/2010/wordprocessingDrawing" xmlns:wp="http://schemas.openxmlformats.org/drawingml/2006/wordprocessingDrawing" xmlns:w10="urn:schemas-microsoft-com:office:word" xmlns:w="http://schemas.openxmlformats.org/wordprocessingml/2006/main" xmlns:w14="http://schemas.microsoft.com/office/word/2010/wordml" xmlns:w15="http://schemas.microsoft.com/office/word/2012/wordml" xmlns:w16cex="http://schemas.microsoft.com/office/word/2018/wordml/cex" xmlns:w16cid="http://schemas.microsoft.com/office/word/2016/wordml/cid" xmlns:w16="http://schemas.microsoft.com/office/word/2018/wordml" xmlns:w16du="http://schemas.microsoft.com/office/word/2023/wordml/word16du" xmlns:w16sdtdh="http://schemas.microsoft.com/office/word/2020/wordml/sdtdatahash" xmlns:w16se="http://schemas.microsoft.com/office/word/2015/wordml/symex" xmlns:wpg="http://schemas.microsoft.com/office/word/2010/wordprocessingGroup" xmlns:wpi="http://schemas.microsoft.com/office/word/2010/wordprocessingInk" xmlns:wne="http://schemas.microsoft.com/office/word/2006/wordml" xmlns:wps="http://schemas.microsoft.com/office/word/2010/wordprocessingShape" mc:Ignorable="w14 w15 w16se w16cid w16 w16cex w16sdtdh w16du wp14">
   <w:p>
     <w:pPr>
       <w:pStyle w:val="Footer"/>
@@ -3953,7 +4457,7 @@
 </file>
 
 <file path=word/footer3.xml><?xml version="1.0" encoding="utf-8"?>
-<w:ftr xmlns:wpc="http://schemas.microsoft.com/office/word/2010/wordprocessingCanvas" xmlns:cx="http://schemas.microsoft.com/office/drawing/2014/chartex" xmlns:cx1="http://schemas.microsoft.com/office/drawing/2015/9/8/chartex" xmlns:cx2="http://schemas.microsoft.com/office/drawing/2015/10/21/chartex" xmlns:cx3="http://schemas.microsoft.com/office/drawing/2016/5/9/chartex" xmlns:cx4="http://schemas.microsoft.com/office/drawing/2016/5/10/chartex" xmlns:cx5="http://schemas.microsoft.com/office/drawing/2016/5/11/chartex" xmlns:cx6="http://schemas.microsoft.com/office/drawing/2016/5/12/chartex" xmlns:cx7="http://schemas.microsoft.com/office/drawing/2016/5/13/chartex" xmlns:cx8="http://schemas.microsoft.com/office/drawing/2016/5/14/chartex" xmlns:mc="http://schemas.openxmlformats.org/markup-compatibility/2006" xmlns:aink="http://schemas.microsoft.com/office/drawing/2016/ink" xmlns:am3d="http://schemas.microsoft.com/office/drawing/2017/model3d" xmlns:o="urn:schemas-microsoft-com:office:office" xmlns:oel="http://schemas.microsoft.com/office/2019/extlst" xmlns:r="http://schemas.openxmlformats.org/officeDocument/2006/relationships" xmlns:m="http://schemas.openxmlformats.org/officeDocument/2006/math" xmlns:v="urn:schemas-microsoft-com:vml" xmlns:wp14="http://schemas.microsoft.com/office/word/2010/wordprocessingDrawing" xmlns:wp="http://schemas.openxmlformats.org/drawingml/2006/wordprocessingDrawing" xmlns:w10="urn:schemas-microsoft-com:office:word" xmlns:w="http://schemas.openxmlformats.org/wordprocessingml/2006/main" xmlns:w14="http://schemas.microsoft.com/office/word/2010/wordml" xmlns:w15="http://schemas.microsoft.com/office/word/2012/wordml" xmlns:w16cex="http://schemas.microsoft.com/office/word/2018/wordml/cex" xmlns:w16cid="http://schemas.microsoft.com/office/word/2016/wordml/cid" xmlns:w16="http://schemas.microsoft.com/office/word/2018/wordml" xmlns:w16sdtdh="http://schemas.microsoft.com/office/word/2020/wordml/sdtdatahash" xmlns:w16se="http://schemas.microsoft.com/office/word/2015/wordml/symex" xmlns:wpg="http://schemas.microsoft.com/office/word/2010/wordprocessingGroup" xmlns:wpi="http://schemas.microsoft.com/office/word/2010/wordprocessingInk" xmlns:wne="http://schemas.microsoft.com/office/word/2006/wordml" xmlns:wps="http://schemas.microsoft.com/office/word/2010/wordprocessingShape" mc:Ignorable="w14 w15 w16se w16cid w16 w16cex w16sdtdh wp14">
+<w:ftr xmlns:wpc="http://schemas.microsoft.com/office/word/2010/wordprocessingCanvas" xmlns:cx="http://schemas.microsoft.com/office/drawing/2014/chartex" xmlns:cx1="http://schemas.microsoft.com/office/drawing/2015/9/8/chartex" xmlns:cx2="http://schemas.microsoft.com/office/drawing/2015/10/21/chartex" xmlns:cx3="http://schemas.microsoft.com/office/drawing/2016/5/9/chartex" xmlns:cx4="http://schemas.microsoft.com/office/drawing/2016/5/10/chartex" xmlns:cx5="http://schemas.microsoft.com/office/drawing/2016/5/11/chartex" xmlns:cx6="http://schemas.microsoft.com/office/drawing/2016/5/12/chartex" xmlns:cx7="http://schemas.microsoft.com/office/drawing/2016/5/13/chartex" xmlns:cx8="http://schemas.microsoft.com/office/drawing/2016/5/14/chartex" xmlns:mc="http://schemas.openxmlformats.org/markup-compatibility/2006" xmlns:aink="http://schemas.microsoft.com/office/drawing/2016/ink" xmlns:am3d="http://schemas.microsoft.com/office/drawing/2017/model3d" xmlns:o="urn:schemas-microsoft-com:office:office" xmlns:oel="http://schemas.microsoft.com/office/2019/extlst" xmlns:r="http://schemas.openxmlformats.org/officeDocument/2006/relationships" xmlns:m="http://schemas.openxmlformats.org/officeDocument/2006/math" xmlns:v="urn:schemas-microsoft-com:vml" xmlns:wp14="http://schemas.microsoft.com/office/word/2010/wordprocessingDrawing" xmlns:wp="http://schemas.openxmlformats.org/drawingml/2006/wordprocessingDrawing" xmlns:w10="urn:schemas-microsoft-com:office:word" xmlns:w="http://schemas.openxmlformats.org/wordprocessingml/2006/main" xmlns:w14="http://schemas.microsoft.com/office/word/2010/wordml" xmlns:w15="http://schemas.microsoft.com/office/word/2012/wordml" xmlns:w16cex="http://schemas.microsoft.com/office/word/2018/wordml/cex" xmlns:w16cid="http://schemas.microsoft.com/office/word/2016/wordml/cid" xmlns:w16="http://schemas.microsoft.com/office/word/2018/wordml" xmlns:w16du="http://schemas.microsoft.com/office/word/2023/wordml/word16du" xmlns:w16sdtdh="http://schemas.microsoft.com/office/word/2020/wordml/sdtdatahash" xmlns:w16se="http://schemas.microsoft.com/office/word/2015/wordml/symex" xmlns:wpg="http://schemas.microsoft.com/office/word/2010/wordprocessingGroup" xmlns:wpi="http://schemas.microsoft.com/office/word/2010/wordprocessingInk" xmlns:wne="http://schemas.microsoft.com/office/word/2006/wordml" xmlns:wps="http://schemas.microsoft.com/office/word/2010/wordprocessingShape" mc:Ignorable="w14 w15 w16se w16cid w16 w16cex w16sdtdh w16du wp14">
   <w:p>
     <w:pPr>
       <w:pStyle w:val="Footer"/>
@@ -3963,7 +4467,7 @@
 </file>
 
 <file path=word/footer4.xml><?xml version="1.0" encoding="utf-8"?>
-<w:ftr xmlns:wpc="http://schemas.microsoft.com/office/word/2010/wordprocessingCanvas" xmlns:cx="http://schemas.microsoft.com/office/drawing/2014/chartex" xmlns:cx1="http://schemas.microsoft.com/office/drawing/2015/9/8/chartex" xmlns:cx2="http://schemas.microsoft.com/office/drawing/2015/10/21/chartex" xmlns:cx3="http://schemas.microsoft.com/office/drawing/2016/5/9/chartex" xmlns:cx4="http://schemas.microsoft.com/office/drawing/2016/5/10/chartex" xmlns:cx5="http://schemas.microsoft.com/office/drawing/2016/5/11/chartex" xmlns:cx6="http://schemas.microsoft.com/office/drawing/2016/5/12/chartex" xmlns:cx7="http://schemas.microsoft.com/office/drawing/2016/5/13/chartex" xmlns:cx8="http://schemas.microsoft.com/office/drawing/2016/5/14/chartex" xmlns:mc="http://schemas.openxmlformats.org/markup-compatibility/2006" xmlns:aink="http://schemas.microsoft.com/office/drawing/2016/ink" xmlns:am3d="http://schemas.microsoft.com/office/drawing/2017/model3d" xmlns:o="urn:schemas-microsoft-com:office:office" xmlns:oel="http://schemas.microsoft.com/office/2019/extlst" xmlns:r="http://schemas.openxmlformats.org/officeDocument/2006/relationships" xmlns:m="http://schemas.openxmlformats.org/officeDocument/2006/math" xmlns:v="urn:schemas-microsoft-com:vml" xmlns:wp14="http://schemas.microsoft.com/office/word/2010/wordprocessingDrawing" xmlns:wp="http://schemas.openxmlformats.org/drawingml/2006/wordprocessingDrawing" xmlns:w10="urn:schemas-microsoft-com:office:word" xmlns:w="http://schemas.openxmlformats.org/wordprocessingml/2006/main" xmlns:w14="http://schemas.microsoft.com/office/word/2010/wordml" xmlns:w15="http://schemas.microsoft.com/office/word/2012/wordml" xmlns:w16cex="http://schemas.microsoft.com/office/word/2018/wordml/cex" xmlns:w16cid="http://schemas.microsoft.com/office/word/2016/wordml/cid" xmlns:w16="http://schemas.microsoft.com/office/word/2018/wordml" xmlns:w16sdtdh="http://schemas.microsoft.com/office/word/2020/wordml/sdtdatahash" xmlns:w16se="http://schemas.microsoft.com/office/word/2015/wordml/symex" xmlns:wpg="http://schemas.microsoft.com/office/word/2010/wordprocessingGroup" xmlns:wpi="http://schemas.microsoft.com/office/word/2010/wordprocessingInk" xmlns:wne="http://schemas.microsoft.com/office/word/2006/wordml" xmlns:wps="http://schemas.microsoft.com/office/word/2010/wordprocessingShape" mc:Ignorable="w14 w15 w16se w16cid w16 w16cex w16sdtdh wp14">
+<w:ftr xmlns:wpc="http://schemas.microsoft.com/office/word/2010/wordprocessingCanvas" xmlns:cx="http://schemas.microsoft.com/office/drawing/2014/chartex" xmlns:cx1="http://schemas.microsoft.com/office/drawing/2015/9/8/chartex" xmlns:cx2="http://schemas.microsoft.com/office/drawing/2015/10/21/chartex" xmlns:cx3="http://schemas.microsoft.com/office/drawing/2016/5/9/chartex" xmlns:cx4="http://schemas.microsoft.com/office/drawing/2016/5/10/chartex" xmlns:cx5="http://schemas.microsoft.com/office/drawing/2016/5/11/chartex" xmlns:cx6="http://schemas.microsoft.com/office/drawing/2016/5/12/chartex" xmlns:cx7="http://schemas.microsoft.com/office/drawing/2016/5/13/chartex" xmlns:cx8="http://schemas.microsoft.com/office/drawing/2016/5/14/chartex" xmlns:mc="http://schemas.openxmlformats.org/markup-compatibility/2006" xmlns:aink="http://schemas.microsoft.com/office/drawing/2016/ink" xmlns:am3d="http://schemas.microsoft.com/office/drawing/2017/model3d" xmlns:o="urn:schemas-microsoft-com:office:office" xmlns:oel="http://schemas.microsoft.com/office/2019/extlst" xmlns:r="http://schemas.openxmlformats.org/officeDocument/2006/relationships" xmlns:m="http://schemas.openxmlformats.org/officeDocument/2006/math" xmlns:v="urn:schemas-microsoft-com:vml" xmlns:wp14="http://schemas.microsoft.com/office/word/2010/wordprocessingDrawing" xmlns:wp="http://schemas.openxmlformats.org/drawingml/2006/wordprocessingDrawing" xmlns:w10="urn:schemas-microsoft-com:office:word" xmlns:w="http://schemas.openxmlformats.org/wordprocessingml/2006/main" xmlns:w14="http://schemas.microsoft.com/office/word/2010/wordml" xmlns:w15="http://schemas.microsoft.com/office/word/2012/wordml" xmlns:w16cex="http://schemas.microsoft.com/office/word/2018/wordml/cex" xmlns:w16cid="http://schemas.microsoft.com/office/word/2016/wordml/cid" xmlns:w16="http://schemas.microsoft.com/office/word/2018/wordml" xmlns:w16du="http://schemas.microsoft.com/office/word/2023/wordml/word16du" xmlns:w16sdtdh="http://schemas.microsoft.com/office/word/2020/wordml/sdtdatahash" xmlns:w16se="http://schemas.microsoft.com/office/word/2015/wordml/symex" xmlns:wpg="http://schemas.microsoft.com/office/word/2010/wordprocessingGroup" xmlns:wpi="http://schemas.microsoft.com/office/word/2010/wordprocessingInk" xmlns:wne="http://schemas.microsoft.com/office/word/2006/wordml" xmlns:wps="http://schemas.microsoft.com/office/word/2010/wordprocessingShape" mc:Ignorable="w14 w15 w16se w16cid w16 w16cex w16sdtdh w16du wp14">
   <w:p>
     <w:pPr>
       <w:pStyle w:val="Footer"/>
@@ -4002,7 +4506,7 @@
 </file>
 
 <file path=word/footnotes.xml><?xml version="1.0" encoding="utf-8"?>
-<w:footnotes xmlns:wpc="http://schemas.microsoft.com/office/word/2010/wordprocessingCanvas" xmlns:cx="http://schemas.microsoft.com/office/drawing/2014/chartex" xmlns:cx1="http://schemas.microsoft.com/office/drawing/2015/9/8/chartex" xmlns:cx2="http://schemas.microsoft.com/office/drawing/2015/10/21/chartex" xmlns:cx3="http://schemas.microsoft.com/office/drawing/2016/5/9/chartex" xmlns:cx4="http://schemas.microsoft.com/office/drawing/2016/5/10/chartex" xmlns:cx5="http://schemas.microsoft.com/office/drawing/2016/5/11/chartex" xmlns:cx6="http://schemas.microsoft.com/office/drawing/2016/5/12/chartex" xmlns:cx7="http://schemas.microsoft.com/office/drawing/2016/5/13/chartex" xmlns:cx8="http://schemas.microsoft.com/office/drawing/2016/5/14/chartex" xmlns:mc="http://schemas.openxmlformats.org/markup-compatibility/2006" xmlns:aink="http://schemas.microsoft.com/office/drawing/2016/ink" xmlns:am3d="http://schemas.microsoft.com/office/drawing/2017/model3d" xmlns:o="urn:schemas-microsoft-com:office:office" xmlns:oel="http://schemas.microsoft.com/office/2019/extlst" xmlns:r="http://schemas.openxmlformats.org/officeDocument/2006/relationships" xmlns:m="http://schemas.openxmlformats.org/officeDocument/2006/math" xmlns:v="urn:schemas-microsoft-com:vml" xmlns:wp14="http://schemas.microsoft.com/office/word/2010/wordprocessingDrawing" xmlns:wp="http://schemas.openxmlformats.org/drawingml/2006/wordprocessingDrawing" xmlns:w10="urn:schemas-microsoft-com:office:word" xmlns:w="http://schemas.openxmlformats.org/wordprocessingml/2006/main" xmlns:w14="http://schemas.microsoft.com/office/word/2010/wordml" xmlns:w15="http://schemas.microsoft.com/office/word/2012/wordml" xmlns:w16cex="http://schemas.microsoft.com/office/word/2018/wordml/cex" xmlns:w16cid="http://schemas.microsoft.com/office/word/2016/wordml/cid" xmlns:w16="http://schemas.microsoft.com/office/word/2018/wordml" xmlns:w16sdtdh="http://schemas.microsoft.com/office/word/2020/wordml/sdtdatahash" xmlns:w16se="http://schemas.microsoft.com/office/word/2015/wordml/symex" xmlns:wpg="http://schemas.microsoft.com/office/word/2010/wordprocessingGroup" xmlns:wpi="http://schemas.microsoft.com/office/word/2010/wordprocessingInk" xmlns:wne="http://schemas.microsoft.com/office/word/2006/wordml" xmlns:wps="http://schemas.microsoft.com/office/word/2010/wordprocessingShape" mc:Ignorable="w14 w15 w16se w16cid w16 w16cex w16sdtdh wp14">
+<w:footnotes xmlns:wpc="http://schemas.microsoft.com/office/word/2010/wordprocessingCanvas" xmlns:cx="http://schemas.microsoft.com/office/drawing/2014/chartex" xmlns:cx1="http://schemas.microsoft.com/office/drawing/2015/9/8/chartex" xmlns:cx2="http://schemas.microsoft.com/office/drawing/2015/10/21/chartex" xmlns:cx3="http://schemas.microsoft.com/office/drawing/2016/5/9/chartex" xmlns:cx4="http://schemas.microsoft.com/office/drawing/2016/5/10/chartex" xmlns:cx5="http://schemas.microsoft.com/office/drawing/2016/5/11/chartex" xmlns:cx6="http://schemas.microsoft.com/office/drawing/2016/5/12/chartex" xmlns:cx7="http://schemas.microsoft.com/office/drawing/2016/5/13/chartex" xmlns:cx8="http://schemas.microsoft.com/office/drawing/2016/5/14/chartex" xmlns:mc="http://schemas.openxmlformats.org/markup-compatibility/2006" xmlns:aink="http://schemas.microsoft.com/office/drawing/2016/ink" xmlns:am3d="http://schemas.microsoft.com/office/drawing/2017/model3d" xmlns:o="urn:schemas-microsoft-com:office:office" xmlns:oel="http://schemas.microsoft.com/office/2019/extlst" xmlns:r="http://schemas.openxmlformats.org/officeDocument/2006/relationships" xmlns:m="http://schemas.openxmlformats.org/officeDocument/2006/math" xmlns:v="urn:schemas-microsoft-com:vml" xmlns:wp14="http://schemas.microsoft.com/office/word/2010/wordprocessingDrawing" xmlns:wp="http://schemas.openxmlformats.org/drawingml/2006/wordprocessingDrawing" xmlns:w10="urn:schemas-microsoft-com:office:word" xmlns:w="http://schemas.openxmlformats.org/wordprocessingml/2006/main" xmlns:w14="http://schemas.microsoft.com/office/word/2010/wordml" xmlns:w15="http://schemas.microsoft.com/office/word/2012/wordml" xmlns:w16cex="http://schemas.microsoft.com/office/word/2018/wordml/cex" xmlns:w16cid="http://schemas.microsoft.com/office/word/2016/wordml/cid" xmlns:w16="http://schemas.microsoft.com/office/word/2018/wordml" xmlns:w16du="http://schemas.microsoft.com/office/word/2023/wordml/word16du" xmlns:w16sdtdh="http://schemas.microsoft.com/office/word/2020/wordml/sdtdatahash" xmlns:w16se="http://schemas.microsoft.com/office/word/2015/wordml/symex" xmlns:wpg="http://schemas.microsoft.com/office/word/2010/wordprocessingGroup" xmlns:wpi="http://schemas.microsoft.com/office/word/2010/wordprocessingInk" xmlns:wne="http://schemas.microsoft.com/office/word/2006/wordml" xmlns:wps="http://schemas.microsoft.com/office/word/2010/wordprocessingShape" mc:Ignorable="w14 w15 w16se w16cid w16 w16cex w16sdtdh w16du wp14">
   <w:footnote w:type="separator" w:id="-1">
     <w:p>
       <w:pPr>
@@ -4027,7 +4531,7 @@
 </file>
 
 <file path=word/header1.xml><?xml version="1.0" encoding="utf-8"?>
-<w:hdr xmlns:wpc="http://schemas.microsoft.com/office/word/2010/wordprocessingCanvas" xmlns:cx="http://schemas.microsoft.com/office/drawing/2014/chartex" xmlns:cx1="http://schemas.microsoft.com/office/drawing/2015/9/8/chartex" xmlns:cx2="http://schemas.microsoft.com/office/drawing/2015/10/21/chartex" xmlns:cx3="http://schemas.microsoft.com/office/drawing/2016/5/9/chartex" xmlns:cx4="http://schemas.microsoft.com/office/drawing/2016/5/10/chartex" xmlns:cx5="http://schemas.microsoft.com/office/drawing/2016/5/11/chartex" xmlns:cx6="http://schemas.microsoft.com/office/drawing/2016/5/12/chartex" xmlns:cx7="http://schemas.microsoft.com/office/drawing/2016/5/13/chartex" xmlns:cx8="http://schemas.microsoft.com/office/drawing/2016/5/14/chartex" xmlns:mc="http://schemas.openxmlformats.org/markup-compatibility/2006" xmlns:aink="http://schemas.microsoft.com/office/drawing/2016/ink" xmlns:am3d="http://schemas.microsoft.com/office/drawing/2017/model3d" xmlns:o="urn:schemas-microsoft-com:office:office" xmlns:oel="http://schemas.microsoft.com/office/2019/extlst" xmlns:r="http://schemas.openxmlformats.org/officeDocument/2006/relationships" xmlns:m="http://schemas.openxmlformats.org/officeDocument/2006/math" xmlns:v="urn:schemas-microsoft-com:vml" xmlns:wp14="http://schemas.microsoft.com/office/word/2010/wordprocessingDrawing" xmlns:wp="http://schemas.openxmlformats.org/drawingml/2006/wordprocessingDrawing" xmlns:w10="urn:schemas-microsoft-com:office:word" xmlns:w="http://schemas.openxmlformats.org/wordprocessingml/2006/main" xmlns:w14="http://schemas.microsoft.com/office/word/2010/wordml" xmlns:w15="http://schemas.microsoft.com/office/word/2012/wordml" xmlns:w16cex="http://schemas.microsoft.com/office/word/2018/wordml/cex" xmlns:w16cid="http://schemas.microsoft.com/office/word/2016/wordml/cid" xmlns:w16="http://schemas.microsoft.com/office/word/2018/wordml" xmlns:w16sdtdh="http://schemas.microsoft.com/office/word/2020/wordml/sdtdatahash" xmlns:w16se="http://schemas.microsoft.com/office/word/2015/wordml/symex" xmlns:wpg="http://schemas.microsoft.com/office/word/2010/wordprocessingGroup" xmlns:wpi="http://schemas.microsoft.com/office/word/2010/wordprocessingInk" xmlns:wne="http://schemas.microsoft.com/office/word/2006/wordml" xmlns:wps="http://schemas.microsoft.com/office/word/2010/wordprocessingShape" mc:Ignorable="w14 w15 w16se w16cid w16 w16cex w16sdtdh wp14">
+<w:hdr xmlns:wpc="http://schemas.microsoft.com/office/word/2010/wordprocessingCanvas" xmlns:cx="http://schemas.microsoft.com/office/drawing/2014/chartex" xmlns:cx1="http://schemas.microsoft.com/office/drawing/2015/9/8/chartex" xmlns:cx2="http://schemas.microsoft.com/office/drawing/2015/10/21/chartex" xmlns:cx3="http://schemas.microsoft.com/office/drawing/2016/5/9/chartex" xmlns:cx4="http://schemas.microsoft.com/office/drawing/2016/5/10/chartex" xmlns:cx5="http://schemas.microsoft.com/office/drawing/2016/5/11/chartex" xmlns:cx6="http://schemas.microsoft.com/office/drawing/2016/5/12/chartex" xmlns:cx7="http://schemas.microsoft.com/office/drawing/2016/5/13/chartex" xmlns:cx8="http://schemas.microsoft.com/office/drawing/2016/5/14/chartex" xmlns:mc="http://schemas.openxmlformats.org/markup-compatibility/2006" xmlns:aink="http://schemas.microsoft.com/office/drawing/2016/ink" xmlns:am3d="http://schemas.microsoft.com/office/drawing/2017/model3d" xmlns:o="urn:schemas-microsoft-com:office:office" xmlns:oel="http://schemas.microsoft.com/office/2019/extlst" xmlns:r="http://schemas.openxmlformats.org/officeDocument/2006/relationships" xmlns:m="http://schemas.openxmlformats.org/officeDocument/2006/math" xmlns:v="urn:schemas-microsoft-com:vml" xmlns:wp14="http://schemas.microsoft.com/office/word/2010/wordprocessingDrawing" xmlns:wp="http://schemas.openxmlformats.org/drawingml/2006/wordprocessingDrawing" xmlns:w10="urn:schemas-microsoft-com:office:word" xmlns:w="http://schemas.openxmlformats.org/wordprocessingml/2006/main" xmlns:w14="http://schemas.microsoft.com/office/word/2010/wordml" xmlns:w15="http://schemas.microsoft.com/office/word/2012/wordml" xmlns:w16cex="http://schemas.microsoft.com/office/word/2018/wordml/cex" xmlns:w16cid="http://schemas.microsoft.com/office/word/2016/wordml/cid" xmlns:w16="http://schemas.microsoft.com/office/word/2018/wordml" xmlns:w16du="http://schemas.microsoft.com/office/word/2023/wordml/word16du" xmlns:w16sdtdh="http://schemas.microsoft.com/office/word/2020/wordml/sdtdatahash" xmlns:w16se="http://schemas.microsoft.com/office/word/2015/wordml/symex" xmlns:wpg="http://schemas.microsoft.com/office/word/2010/wordprocessingGroup" xmlns:wpi="http://schemas.microsoft.com/office/word/2010/wordprocessingInk" xmlns:wne="http://schemas.microsoft.com/office/word/2006/wordml" xmlns:wps="http://schemas.microsoft.com/office/word/2010/wordprocessingShape" mc:Ignorable="w14 w15 w16se w16cid w16 w16cex w16sdtdh w16du wp14">
   <w:p>
     <w:pPr>
       <w:pStyle w:val="Header"/>
@@ -4037,7 +4541,7 @@
 </file>
 
 <file path=word/header2.xml><?xml version="1.0" encoding="utf-8"?>
-<w:hdr xmlns:wpc="http://schemas.microsoft.com/office/word/2010/wordprocessingCanvas" xmlns:cx="http://schemas.microsoft.com/office/drawing/2014/chartex" xmlns:cx1="http://schemas.microsoft.com/office/drawing/2015/9/8/chartex" xmlns:cx2="http://schemas.microsoft.com/office/drawing/2015/10/21/chartex" xmlns:cx3="http://schemas.microsoft.com/office/drawing/2016/5/9/chartex" xmlns:cx4="http://schemas.microsoft.com/office/drawing/2016/5/10/chartex" xmlns:cx5="http://schemas.microsoft.com/office/drawing/2016/5/11/chartex" xmlns:cx6="http://schemas.microsoft.com/office/drawing/2016/5/12/chartex" xmlns:cx7="http://schemas.microsoft.com/office/drawing/2016/5/13/chartex" xmlns:cx8="http://schemas.microsoft.com/office/drawing/2016/5/14/chartex" xmlns:mc="http://schemas.openxmlformats.org/markup-compatibility/2006" xmlns:aink="http://schemas.microsoft.com/office/drawing/2016/ink" xmlns:am3d="http://schemas.microsoft.com/office/drawing/2017/model3d" xmlns:o="urn:schemas-microsoft-com:office:office" xmlns:oel="http://schemas.microsoft.com/office/2019/extlst" xmlns:r="http://schemas.openxmlformats.org/officeDocument/2006/relationships" xmlns:m="http://schemas.openxmlformats.org/officeDocument/2006/math" xmlns:v="urn:schemas-microsoft-com:vml" xmlns:wp14="http://schemas.microsoft.com/office/word/2010/wordprocessingDrawing" xmlns:wp="http://schemas.openxmlformats.org/drawingml/2006/wordprocessingDrawing" xmlns:w10="urn:schemas-microsoft-com:office:word" xmlns:w="http://schemas.openxmlformats.org/wordprocessingml/2006/main" xmlns:w14="http://schemas.microsoft.com/office/word/2010/wordml" xmlns:w15="http://schemas.microsoft.com/office/word/2012/wordml" xmlns:w16cex="http://schemas.microsoft.com/office/word/2018/wordml/cex" xmlns:w16cid="http://schemas.microsoft.com/office/word/2016/wordml/cid" xmlns:w16="http://schemas.microsoft.com/office/word/2018/wordml" xmlns:w16sdtdh="http://schemas.microsoft.com/office/word/2020/wordml/sdtdatahash" xmlns:w16se="http://schemas.microsoft.com/office/word/2015/wordml/symex" xmlns:wpg="http://schemas.microsoft.com/office/word/2010/wordprocessingGroup" xmlns:wpi="http://schemas.microsoft.com/office/word/2010/wordprocessingInk" xmlns:wne="http://schemas.microsoft.com/office/word/2006/wordml" xmlns:wps="http://schemas.microsoft.com/office/word/2010/wordprocessingShape" mc:Ignorable="w14 w15 w16se w16cid w16 w16cex w16sdtdh wp14">
+<w:hdr xmlns:wpc="http://schemas.microsoft.com/office/word/2010/wordprocessingCanvas" xmlns:cx="http://schemas.microsoft.com/office/drawing/2014/chartex" xmlns:cx1="http://schemas.microsoft.com/office/drawing/2015/9/8/chartex" xmlns:cx2="http://schemas.microsoft.com/office/drawing/2015/10/21/chartex" xmlns:cx3="http://schemas.microsoft.com/office/drawing/2016/5/9/chartex" xmlns:cx4="http://schemas.microsoft.com/office/drawing/2016/5/10/chartex" xmlns:cx5="http://schemas.microsoft.com/office/drawing/2016/5/11/chartex" xmlns:cx6="http://schemas.microsoft.com/office/drawing/2016/5/12/chartex" xmlns:cx7="http://schemas.microsoft.com/office/drawing/2016/5/13/chartex" xmlns:cx8="http://schemas.microsoft.com/office/drawing/2016/5/14/chartex" xmlns:mc="http://schemas.openxmlformats.org/markup-compatibility/2006" xmlns:aink="http://schemas.microsoft.com/office/drawing/2016/ink" xmlns:am3d="http://schemas.microsoft.com/office/drawing/2017/model3d" xmlns:o="urn:schemas-microsoft-com:office:office" xmlns:oel="http://schemas.microsoft.com/office/2019/extlst" xmlns:r="http://schemas.openxmlformats.org/officeDocument/2006/relationships" xmlns:m="http://schemas.openxmlformats.org/officeDocument/2006/math" xmlns:v="urn:schemas-microsoft-com:vml" xmlns:wp14="http://schemas.microsoft.com/office/word/2010/wordprocessingDrawing" xmlns:wp="http://schemas.openxmlformats.org/drawingml/2006/wordprocessingDrawing" xmlns:w10="urn:schemas-microsoft-com:office:word" xmlns:w="http://schemas.openxmlformats.org/wordprocessingml/2006/main" xmlns:w14="http://schemas.microsoft.com/office/word/2010/wordml" xmlns:w15="http://schemas.microsoft.com/office/word/2012/wordml" xmlns:w16cex="http://schemas.microsoft.com/office/word/2018/wordml/cex" xmlns:w16cid="http://schemas.microsoft.com/office/word/2016/wordml/cid" xmlns:w16="http://schemas.microsoft.com/office/word/2018/wordml" xmlns:w16du="http://schemas.microsoft.com/office/word/2023/wordml/word16du" xmlns:w16sdtdh="http://schemas.microsoft.com/office/word/2020/wordml/sdtdatahash" xmlns:w16se="http://schemas.microsoft.com/office/word/2015/wordml/symex" xmlns:wpg="http://schemas.microsoft.com/office/word/2010/wordprocessingGroup" xmlns:wpi="http://schemas.microsoft.com/office/word/2010/wordprocessingInk" xmlns:wne="http://schemas.microsoft.com/office/word/2006/wordml" xmlns:wps="http://schemas.microsoft.com/office/word/2010/wordprocessingShape" mc:Ignorable="w14 w15 w16se w16cid w16 w16cex w16sdtdh w16du wp14">
   <w:p>
     <w:pPr>
       <w:pStyle w:val="Header"/>
@@ -4047,7 +4551,7 @@
 </file>
 
 <file path=word/header3.xml><?xml version="1.0" encoding="utf-8"?>
-<w:hdr xmlns:wpc="http://schemas.microsoft.com/office/word/2010/wordprocessingCanvas" xmlns:cx="http://schemas.microsoft.com/office/drawing/2014/chartex" xmlns:cx1="http://schemas.microsoft.com/office/drawing/2015/9/8/chartex" xmlns:cx2="http://schemas.microsoft.com/office/drawing/2015/10/21/chartex" xmlns:cx3="http://schemas.microsoft.com/office/drawing/2016/5/9/chartex" xmlns:cx4="http://schemas.microsoft.com/office/drawing/2016/5/10/chartex" xmlns:cx5="http://schemas.microsoft.com/office/drawing/2016/5/11/chartex" xmlns:cx6="http://schemas.microsoft.com/office/drawing/2016/5/12/chartex" xmlns:cx7="http://schemas.microsoft.com/office/drawing/2016/5/13/chartex" xmlns:cx8="http://schemas.microsoft.com/office/drawing/2016/5/14/chartex" xmlns:mc="http://schemas.openxmlformats.org/markup-compatibility/2006" xmlns:aink="http://schemas.microsoft.com/office/drawing/2016/ink" xmlns:am3d="http://schemas.microsoft.com/office/drawing/2017/model3d" xmlns:o="urn:schemas-microsoft-com:office:office" xmlns:oel="http://schemas.microsoft.com/office/2019/extlst" xmlns:r="http://schemas.openxmlformats.org/officeDocument/2006/relationships" xmlns:m="http://schemas.openxmlformats.org/officeDocument/2006/math" xmlns:v="urn:schemas-microsoft-com:vml" xmlns:wp14="http://schemas.microsoft.com/office/word/2010/wordprocessingDrawing" xmlns:wp="http://schemas.openxmlformats.org/drawingml/2006/wordprocessingDrawing" xmlns:w10="urn:schemas-microsoft-com:office:word" xmlns:w="http://schemas.openxmlformats.org/wordprocessingml/2006/main" xmlns:w14="http://schemas.microsoft.com/office/word/2010/wordml" xmlns:w15="http://schemas.microsoft.com/office/word/2012/wordml" xmlns:w16cex="http://schemas.microsoft.com/office/word/2018/wordml/cex" xmlns:w16cid="http://schemas.microsoft.com/office/word/2016/wordml/cid" xmlns:w16="http://schemas.microsoft.com/office/word/2018/wordml" xmlns:w16sdtdh="http://schemas.microsoft.com/office/word/2020/wordml/sdtdatahash" xmlns:w16se="http://schemas.microsoft.com/office/word/2015/wordml/symex" xmlns:wpg="http://schemas.microsoft.com/office/word/2010/wordprocessingGroup" xmlns:wpi="http://schemas.microsoft.com/office/word/2010/wordprocessingInk" xmlns:wne="http://schemas.microsoft.com/office/word/2006/wordml" xmlns:wps="http://schemas.microsoft.com/office/word/2010/wordprocessingShape" mc:Ignorable="w14 w15 w16se w16cid w16 w16cex w16sdtdh wp14">
+<w:hdr xmlns:wpc="http://schemas.microsoft.com/office/word/2010/wordprocessingCanvas" xmlns:cx="http://schemas.microsoft.com/office/drawing/2014/chartex" xmlns:cx1="http://schemas.microsoft.com/office/drawing/2015/9/8/chartex" xmlns:cx2="http://schemas.microsoft.com/office/drawing/2015/10/21/chartex" xmlns:cx3="http://schemas.microsoft.com/office/drawing/2016/5/9/chartex" xmlns:cx4="http://schemas.microsoft.com/office/drawing/2016/5/10/chartex" xmlns:cx5="http://schemas.microsoft.com/office/drawing/2016/5/11/chartex" xmlns:cx6="http://schemas.microsoft.com/office/drawing/2016/5/12/chartex" xmlns:cx7="http://schemas.microsoft.com/office/drawing/2016/5/13/chartex" xmlns:cx8="http://schemas.microsoft.com/office/drawing/2016/5/14/chartex" xmlns:mc="http://schemas.openxmlformats.org/markup-compatibility/2006" xmlns:aink="http://schemas.microsoft.com/office/drawing/2016/ink" xmlns:am3d="http://schemas.microsoft.com/office/drawing/2017/model3d" xmlns:o="urn:schemas-microsoft-com:office:office" xmlns:oel="http://schemas.microsoft.com/office/2019/extlst" xmlns:r="http://schemas.openxmlformats.org/officeDocument/2006/relationships" xmlns:m="http://schemas.openxmlformats.org/officeDocument/2006/math" xmlns:v="urn:schemas-microsoft-com:vml" xmlns:wp14="http://schemas.microsoft.com/office/word/2010/wordprocessingDrawing" xmlns:wp="http://schemas.openxmlformats.org/drawingml/2006/wordprocessingDrawing" xmlns:w10="urn:schemas-microsoft-com:office:word" xmlns:w="http://schemas.openxmlformats.org/wordprocessingml/2006/main" xmlns:w14="http://schemas.microsoft.com/office/word/2010/wordml" xmlns:w15="http://schemas.microsoft.com/office/word/2012/wordml" xmlns:w16cex="http://schemas.microsoft.com/office/word/2018/wordml/cex" xmlns:w16cid="http://schemas.microsoft.com/office/word/2016/wordml/cid" xmlns:w16="http://schemas.microsoft.com/office/word/2018/wordml" xmlns:w16du="http://schemas.microsoft.com/office/word/2023/wordml/word16du" xmlns:w16sdtdh="http://schemas.microsoft.com/office/word/2020/wordml/sdtdatahash" xmlns:w16se="http://schemas.microsoft.com/office/word/2015/wordml/symex" xmlns:wpg="http://schemas.microsoft.com/office/word/2010/wordprocessingGroup" xmlns:wpi="http://schemas.microsoft.com/office/word/2010/wordprocessingInk" xmlns:wne="http://schemas.microsoft.com/office/word/2006/wordml" xmlns:wps="http://schemas.microsoft.com/office/word/2010/wordprocessingShape" mc:Ignorable="w14 w15 w16se w16cid w16 w16cex w16sdtdh w16du wp14">
   <w:p>
     <w:pPr>
       <w:pStyle w:val="Header"/>
@@ -4057,7 +4561,7 @@
 </file>
 
 <file path=word/numbering.xml><?xml version="1.0" encoding="utf-8"?>
-<w:numbering xmlns:wpc="http://schemas.microsoft.com/office/word/2010/wordprocessingCanvas" xmlns:cx="http://schemas.microsoft.com/office/drawing/2014/chartex" xmlns:cx1="http://schemas.microsoft.com/office/drawing/2015/9/8/chartex" xmlns:cx2="http://schemas.microsoft.com/office/drawing/2015/10/21/chartex" xmlns:cx3="http://schemas.microsoft.com/office/drawing/2016/5/9/chartex" xmlns:cx4="http://schemas.microsoft.com/office/drawing/2016/5/10/chartex" xmlns:cx5="http://schemas.microsoft.com/office/drawing/2016/5/11/chartex" xmlns:cx6="http://schemas.microsoft.com/office/drawing/2016/5/12/chartex" xmlns:cx7="http://schemas.microsoft.com/office/drawing/2016/5/13/chartex" xmlns:cx8="http://schemas.microsoft.com/office/drawing/2016/5/14/chartex" xmlns:mc="http://schemas.openxmlformats.org/markup-compatibility/2006" xmlns:aink="http://schemas.microsoft.com/office/drawing/2016/ink" xmlns:am3d="http://schemas.microsoft.com/office/drawing/2017/model3d" xmlns:o="urn:schemas-microsoft-com:office:office" xmlns:oel="http://schemas.microsoft.com/office/2019/extlst" xmlns:r="http://schemas.openxmlformats.org/officeDocument/2006/relationships" xmlns:m="http://schemas.openxmlformats.org/officeDocument/2006/math" xmlns:v="urn:schemas-microsoft-com:vml" xmlns:wp14="http://schemas.microsoft.com/office/word/2010/wordprocessingDrawing" xmlns:wp="http://schemas.openxmlformats.org/drawingml/2006/wordprocessingDrawing" xmlns:w10="urn:schemas-microsoft-com:office:word" xmlns:w="http://schemas.openxmlformats.org/wordprocessingml/2006/main" xmlns:w14="http://schemas.microsoft.com/office/word/2010/wordml" xmlns:w15="http://schemas.microsoft.com/office/word/2012/wordml" xmlns:w16cex="http://schemas.microsoft.com/office/word/2018/wordml/cex" xmlns:w16cid="http://schemas.microsoft.com/office/word/2016/wordml/cid" xmlns:w16="http://schemas.microsoft.com/office/word/2018/wordml" xmlns:w16sdtdh="http://schemas.microsoft.com/office/word/2020/wordml/sdtdatahash" xmlns:w16se="http://schemas.microsoft.com/office/word/2015/wordml/symex" xmlns:wpg="http://schemas.microsoft.com/office/word/2010/wordprocessingGroup" xmlns:wpi="http://schemas.microsoft.com/office/word/2010/wordprocessingInk" xmlns:wne="http://schemas.microsoft.com/office/word/2006/wordml" xmlns:wps="http://schemas.microsoft.com/office/word/2010/wordprocessingShape" mc:Ignorable="w14 w15 w16se w16cid w16 w16cex w16sdtdh wp14">
+<w:numbering xmlns:wpc="http://schemas.microsoft.com/office/word/2010/wordprocessingCanvas" xmlns:cx="http://schemas.microsoft.com/office/drawing/2014/chartex" xmlns:cx1="http://schemas.microsoft.com/office/drawing/2015/9/8/chartex" xmlns:cx2="http://schemas.microsoft.com/office/drawing/2015/10/21/chartex" xmlns:cx3="http://schemas.microsoft.com/office/drawing/2016/5/9/chartex" xmlns:cx4="http://schemas.microsoft.com/office/drawing/2016/5/10/chartex" xmlns:cx5="http://schemas.microsoft.com/office/drawing/2016/5/11/chartex" xmlns:cx6="http://schemas.microsoft.com/office/drawing/2016/5/12/chartex" xmlns:cx7="http://schemas.microsoft.com/office/drawing/2016/5/13/chartex" xmlns:cx8="http://schemas.microsoft.com/office/drawing/2016/5/14/chartex" xmlns:mc="http://schemas.openxmlformats.org/markup-compatibility/2006" xmlns:aink="http://schemas.microsoft.com/office/drawing/2016/ink" xmlns:am3d="http://schemas.microsoft.com/office/drawing/2017/model3d" xmlns:o="urn:schemas-microsoft-com:office:office" xmlns:oel="http://schemas.microsoft.com/office/2019/extlst" xmlns:r="http://schemas.openxmlformats.org/officeDocument/2006/relationships" xmlns:m="http://schemas.openxmlformats.org/officeDocument/2006/math" xmlns:v="urn:schemas-microsoft-com:vml" xmlns:wp14="http://schemas.microsoft.com/office/word/2010/wordprocessingDrawing" xmlns:wp="http://schemas.openxmlformats.org/drawingml/2006/wordprocessingDrawing" xmlns:w10="urn:schemas-microsoft-com:office:word" xmlns:w="http://schemas.openxmlformats.org/wordprocessingml/2006/main" xmlns:w14="http://schemas.microsoft.com/office/word/2010/wordml" xmlns:w15="http://schemas.microsoft.com/office/word/2012/wordml" xmlns:w16cex="http://schemas.microsoft.com/office/word/2018/wordml/cex" xmlns:w16cid="http://schemas.microsoft.com/office/word/2016/wordml/cid" xmlns:w16="http://schemas.microsoft.com/office/word/2018/wordml" xmlns:w16du="http://schemas.microsoft.com/office/word/2023/wordml/word16du" xmlns:w16sdtdh="http://schemas.microsoft.com/office/word/2020/wordml/sdtdatahash" xmlns:w16se="http://schemas.microsoft.com/office/word/2015/wordml/symex" xmlns:wpg="http://schemas.microsoft.com/office/word/2010/wordprocessingGroup" xmlns:wpi="http://schemas.microsoft.com/office/word/2010/wordprocessingInk" xmlns:wne="http://schemas.microsoft.com/office/word/2006/wordml" xmlns:wps="http://schemas.microsoft.com/office/word/2010/wordprocessingShape" mc:Ignorable="w14 w15 w16se w16cid w16 w16cex w16sdtdh w16du wp14">
   <w:abstractNum w:abstractNumId="0" w15:restartNumberingAfterBreak="0">
     <w:nsid w:val="039E6269"/>
     <w:multiLevelType w:val="hybridMultilevel"/>
@@ -4148,6 +4652,231 @@
     </w:lvl>
   </w:abstractNum>
   <w:abstractNum w:abstractNumId="1" w15:restartNumberingAfterBreak="0">
+    <w:nsid w:val="2B9E7A3F"/>
+    <w:multiLevelType w:val="hybridMultilevel"/>
+    <w:tmpl w:val="EC9235F4"/>
+    <w:lvl w:ilvl="0" w:tplc="2660A2AA">
+      <w:numFmt w:val="bullet"/>
+      <w:lvlText w:val="-"/>
+      <w:lvlJc w:val="left"/>
+      <w:pPr>
+        <w:ind w:left="720" w:hanging="360"/>
+      </w:pPr>
+      <w:rPr>
+        <w:rFonts w:ascii="Calibri" w:eastAsia="Calibri" w:hAnsi="Calibri" w:cs="Calibri" w:hint="default"/>
+      </w:rPr>
+    </w:lvl>
+    <w:lvl w:ilvl="1" w:tplc="04090003" w:tentative="1">
+      <w:start w:val="1"/>
+      <w:numFmt w:val="bullet"/>
+      <w:lvlText w:val="o"/>
+      <w:lvlJc w:val="left"/>
+      <w:pPr>
+        <w:ind w:left="1440" w:hanging="360"/>
+      </w:pPr>
+      <w:rPr>
+        <w:rFonts w:ascii="Courier New" w:hAnsi="Courier New" w:cs="Courier New" w:hint="default"/>
+      </w:rPr>
+    </w:lvl>
+    <w:lvl w:ilvl="2" w:tplc="04090005" w:tentative="1">
+      <w:start w:val="1"/>
+      <w:numFmt w:val="bullet"/>
+      <w:lvlText w:val=""/>
+      <w:lvlJc w:val="left"/>
+      <w:pPr>
+        <w:ind w:left="2160" w:hanging="360"/>
+      </w:pPr>
+      <w:rPr>
+        <w:rFonts w:ascii="Wingdings" w:hAnsi="Wingdings" w:hint="default"/>
+      </w:rPr>
+    </w:lvl>
+    <w:lvl w:ilvl="3" w:tplc="04090001" w:tentative="1">
+      <w:start w:val="1"/>
+      <w:numFmt w:val="bullet"/>
+      <w:lvlText w:val=""/>
+      <w:lvlJc w:val="left"/>
+      <w:pPr>
+        <w:ind w:left="2880" w:hanging="360"/>
+      </w:pPr>
+      <w:rPr>
+        <w:rFonts w:ascii="Symbol" w:hAnsi="Symbol" w:hint="default"/>
+      </w:rPr>
+    </w:lvl>
+    <w:lvl w:ilvl="4" w:tplc="04090003" w:tentative="1">
+      <w:start w:val="1"/>
+      <w:numFmt w:val="bullet"/>
+      <w:lvlText w:val="o"/>
+      <w:lvlJc w:val="left"/>
+      <w:pPr>
+        <w:ind w:left="3600" w:hanging="360"/>
+      </w:pPr>
+      <w:rPr>
+        <w:rFonts w:ascii="Courier New" w:hAnsi="Courier New" w:cs="Courier New" w:hint="default"/>
+      </w:rPr>
+    </w:lvl>
+    <w:lvl w:ilvl="5" w:tplc="04090005" w:tentative="1">
+      <w:start w:val="1"/>
+      <w:numFmt w:val="bullet"/>
+      <w:lvlText w:val=""/>
+      <w:lvlJc w:val="left"/>
+      <w:pPr>
+        <w:ind w:left="4320" w:hanging="360"/>
+      </w:pPr>
+      <w:rPr>
+        <w:rFonts w:ascii="Wingdings" w:hAnsi="Wingdings" w:hint="default"/>
+      </w:rPr>
+    </w:lvl>
+    <w:lvl w:ilvl="6" w:tplc="04090001" w:tentative="1">
+      <w:start w:val="1"/>
+      <w:numFmt w:val="bullet"/>
+      <w:lvlText w:val=""/>
+      <w:lvlJc w:val="left"/>
+      <w:pPr>
+        <w:ind w:left="5040" w:hanging="360"/>
+      </w:pPr>
+      <w:rPr>
+        <w:rFonts w:ascii="Symbol" w:hAnsi="Symbol" w:hint="default"/>
+      </w:rPr>
+    </w:lvl>
+    <w:lvl w:ilvl="7" w:tplc="04090003" w:tentative="1">
+      <w:start w:val="1"/>
+      <w:numFmt w:val="bullet"/>
+      <w:lvlText w:val="o"/>
+      <w:lvlJc w:val="left"/>
+      <w:pPr>
+        <w:ind w:left="5760" w:hanging="360"/>
+      </w:pPr>
+      <w:rPr>
+        <w:rFonts w:ascii="Courier New" w:hAnsi="Courier New" w:cs="Courier New" w:hint="default"/>
+      </w:rPr>
+    </w:lvl>
+    <w:lvl w:ilvl="8" w:tplc="04090005" w:tentative="1">
+      <w:start w:val="1"/>
+      <w:numFmt w:val="bullet"/>
+      <w:lvlText w:val=""/>
+      <w:lvlJc w:val="left"/>
+      <w:pPr>
+        <w:ind w:left="6480" w:hanging="360"/>
+      </w:pPr>
+      <w:rPr>
+        <w:rFonts w:ascii="Wingdings" w:hAnsi="Wingdings" w:hint="default"/>
+      </w:rPr>
+    </w:lvl>
+  </w:abstractNum>
+  <w:abstractNum w:abstractNumId="2" w15:restartNumberingAfterBreak="0">
+    <w:nsid w:val="2D182FDE"/>
+    <w:multiLevelType w:val="hybridMultilevel"/>
+    <w:tmpl w:val="FB8A8C8A"/>
+    <w:lvl w:ilvl="0" w:tplc="D34CBB9C">
+      <w:start w:val="1"/>
+      <w:numFmt w:val="bullet"/>
+      <w:lvlText w:val="-"/>
+      <w:lvlJc w:val="left"/>
+      <w:pPr>
+        <w:ind w:left="720" w:hanging="360"/>
+      </w:pPr>
+      <w:rPr>
+        <w:rFonts w:ascii="Calibri" w:eastAsia="Calibri" w:hAnsi="Calibri" w:cs="Calibri" w:hint="default"/>
+      </w:rPr>
+    </w:lvl>
+    <w:lvl w:ilvl="1" w:tplc="04090003" w:tentative="1">
+      <w:start w:val="1"/>
+      <w:numFmt w:val="bullet"/>
+      <w:lvlText w:val="o"/>
+      <w:lvlJc w:val="left"/>
+      <w:pPr>
+        <w:ind w:left="1440" w:hanging="360"/>
+      </w:pPr>
+      <w:rPr>
+        <w:rFonts w:ascii="Courier New" w:hAnsi="Courier New" w:cs="Courier New" w:hint="default"/>
+      </w:rPr>
+    </w:lvl>
+    <w:lvl w:ilvl="2" w:tplc="04090005" w:tentative="1">
+      <w:start w:val="1"/>
+      <w:numFmt w:val="bullet"/>
+      <w:lvlText w:val=""/>
+      <w:lvlJc w:val="left"/>
+      <w:pPr>
+        <w:ind w:left="2160" w:hanging="360"/>
+      </w:pPr>
+      <w:rPr>
+        <w:rFonts w:ascii="Wingdings" w:hAnsi="Wingdings" w:hint="default"/>
+      </w:rPr>
+    </w:lvl>
+    <w:lvl w:ilvl="3" w:tplc="04090001" w:tentative="1">
+      <w:start w:val="1"/>
+      <w:numFmt w:val="bullet"/>
+      <w:lvlText w:val=""/>
+      <w:lvlJc w:val="left"/>
+      <w:pPr>
+        <w:ind w:left="2880" w:hanging="360"/>
+      </w:pPr>
+      <w:rPr>
+        <w:rFonts w:ascii="Symbol" w:hAnsi="Symbol" w:hint="default"/>
+      </w:rPr>
+    </w:lvl>
+    <w:lvl w:ilvl="4" w:tplc="04090003" w:tentative="1">
+      <w:start w:val="1"/>
+      <w:numFmt w:val="bullet"/>
+      <w:lvlText w:val="o"/>
+      <w:lvlJc w:val="left"/>
+      <w:pPr>
+        <w:ind w:left="3600" w:hanging="360"/>
+      </w:pPr>
+      <w:rPr>
+        <w:rFonts w:ascii="Courier New" w:hAnsi="Courier New" w:cs="Courier New" w:hint="default"/>
+      </w:rPr>
+    </w:lvl>
+    <w:lvl w:ilvl="5" w:tplc="04090005" w:tentative="1">
+      <w:start w:val="1"/>
+      <w:numFmt w:val="bullet"/>
+      <w:lvlText w:val=""/>
+      <w:lvlJc w:val="left"/>
+      <w:pPr>
+        <w:ind w:left="4320" w:hanging="360"/>
+      </w:pPr>
+      <w:rPr>
+        <w:rFonts w:ascii="Wingdings" w:hAnsi="Wingdings" w:hint="default"/>
+      </w:rPr>
+    </w:lvl>
+    <w:lvl w:ilvl="6" w:tplc="04090001" w:tentative="1">
+      <w:start w:val="1"/>
+      <w:numFmt w:val="bullet"/>
+      <w:lvlText w:val=""/>
+      <w:lvlJc w:val="left"/>
+      <w:pPr>
+        <w:ind w:left="5040" w:hanging="360"/>
+      </w:pPr>
+      <w:rPr>
+        <w:rFonts w:ascii="Symbol" w:hAnsi="Symbol" w:hint="default"/>
+      </w:rPr>
+    </w:lvl>
+    <w:lvl w:ilvl="7" w:tplc="04090003" w:tentative="1">
+      <w:start w:val="1"/>
+      <w:numFmt w:val="bullet"/>
+      <w:lvlText w:val="o"/>
+      <w:lvlJc w:val="left"/>
+      <w:pPr>
+        <w:ind w:left="5760" w:hanging="360"/>
+      </w:pPr>
+      <w:rPr>
+        <w:rFonts w:ascii="Courier New" w:hAnsi="Courier New" w:cs="Courier New" w:hint="default"/>
+      </w:rPr>
+    </w:lvl>
+    <w:lvl w:ilvl="8" w:tplc="04090005" w:tentative="1">
+      <w:start w:val="1"/>
+      <w:numFmt w:val="bullet"/>
+      <w:lvlText w:val=""/>
+      <w:lvlJc w:val="left"/>
+      <w:pPr>
+        <w:ind w:left="6480" w:hanging="360"/>
+      </w:pPr>
+      <w:rPr>
+        <w:rFonts w:ascii="Wingdings" w:hAnsi="Wingdings" w:hint="default"/>
+      </w:rPr>
+    </w:lvl>
+  </w:abstractNum>
+  <w:abstractNum w:abstractNumId="3" w15:restartNumberingAfterBreak="0">
     <w:nsid w:val="32675F42"/>
     <w:multiLevelType w:val="hybridMultilevel"/>
     <w:tmpl w:val="CA4C6A64"/>
@@ -4234,7 +4963,96 @@
       </w:pPr>
     </w:lvl>
   </w:abstractNum>
-  <w:abstractNum w:abstractNumId="2" w15:restartNumberingAfterBreak="0">
+  <w:abstractNum w:abstractNumId="4" w15:restartNumberingAfterBreak="0">
+    <w:nsid w:val="4D020B51"/>
+    <w:multiLevelType w:val="hybridMultilevel"/>
+    <w:tmpl w:val="2E12CFA0"/>
+    <w:lvl w:ilvl="0" w:tplc="04090011">
+      <w:start w:val="1"/>
+      <w:numFmt w:val="decimal"/>
+      <w:lvlText w:val="%1)"/>
+      <w:lvlJc w:val="left"/>
+      <w:pPr>
+        <w:ind w:left="720" w:hanging="360"/>
+      </w:pPr>
+      <w:rPr>
+        <w:rFonts w:hint="default"/>
+      </w:rPr>
+    </w:lvl>
+    <w:lvl w:ilvl="1" w:tplc="04090019" w:tentative="1">
+      <w:start w:val="1"/>
+      <w:numFmt w:val="lowerLetter"/>
+      <w:lvlText w:val="%2."/>
+      <w:lvlJc w:val="left"/>
+      <w:pPr>
+        <w:ind w:left="1440" w:hanging="360"/>
+      </w:pPr>
+    </w:lvl>
+    <w:lvl w:ilvl="2" w:tplc="0409001B" w:tentative="1">
+      <w:start w:val="1"/>
+      <w:numFmt w:val="lowerRoman"/>
+      <w:lvlText w:val="%3."/>
+      <w:lvlJc w:val="right"/>
+      <w:pPr>
+        <w:ind w:left="2160" w:hanging="180"/>
+      </w:pPr>
+    </w:lvl>
+    <w:lvl w:ilvl="3" w:tplc="0409000F" w:tentative="1">
+      <w:start w:val="1"/>
+      <w:numFmt w:val="decimal"/>
+      <w:lvlText w:val="%4."/>
+      <w:lvlJc w:val="left"/>
+      <w:pPr>
+        <w:ind w:left="2880" w:hanging="360"/>
+      </w:pPr>
+    </w:lvl>
+    <w:lvl w:ilvl="4" w:tplc="04090019" w:tentative="1">
+      <w:start w:val="1"/>
+      <w:numFmt w:val="lowerLetter"/>
+      <w:lvlText w:val="%5."/>
+      <w:lvlJc w:val="left"/>
+      <w:pPr>
+        <w:ind w:left="3600" w:hanging="360"/>
+      </w:pPr>
+    </w:lvl>
+    <w:lvl w:ilvl="5" w:tplc="0409001B" w:tentative="1">
+      <w:start w:val="1"/>
+      <w:numFmt w:val="lowerRoman"/>
+      <w:lvlText w:val="%6."/>
+      <w:lvlJc w:val="right"/>
+      <w:pPr>
+        <w:ind w:left="4320" w:hanging="180"/>
+      </w:pPr>
+    </w:lvl>
+    <w:lvl w:ilvl="6" w:tplc="0409000F" w:tentative="1">
+      <w:start w:val="1"/>
+      <w:numFmt w:val="decimal"/>
+      <w:lvlText w:val="%7."/>
+      <w:lvlJc w:val="left"/>
+      <w:pPr>
+        <w:ind w:left="5040" w:hanging="360"/>
+      </w:pPr>
+    </w:lvl>
+    <w:lvl w:ilvl="7" w:tplc="04090019" w:tentative="1">
+      <w:start w:val="1"/>
+      <w:numFmt w:val="lowerLetter"/>
+      <w:lvlText w:val="%8."/>
+      <w:lvlJc w:val="left"/>
+      <w:pPr>
+        <w:ind w:left="5760" w:hanging="360"/>
+      </w:pPr>
+    </w:lvl>
+    <w:lvl w:ilvl="8" w:tplc="0409001B" w:tentative="1">
+      <w:start w:val="1"/>
+      <w:numFmt w:val="lowerRoman"/>
+      <w:lvlText w:val="%9."/>
+      <w:lvlJc w:val="right"/>
+      <w:pPr>
+        <w:ind w:left="6480" w:hanging="180"/>
+      </w:pPr>
+    </w:lvl>
+  </w:abstractNum>
+  <w:abstractNum w:abstractNumId="5" w15:restartNumberingAfterBreak="0">
     <w:nsid w:val="62052EBD"/>
     <w:multiLevelType w:val="multilevel"/>
     <w:tmpl w:val="FCD078D6"/>
@@ -4323,7 +5141,7 @@
       </w:pPr>
     </w:lvl>
   </w:abstractNum>
-  <w:abstractNum w:abstractNumId="3" w15:restartNumberingAfterBreak="0">
+  <w:abstractNum w:abstractNumId="6" w15:restartNumberingAfterBreak="0">
     <w:nsid w:val="64B4103A"/>
     <w:multiLevelType w:val="hybridMultilevel"/>
     <w:tmpl w:val="FA423F96"/>
@@ -4413,7 +5231,119 @@
       </w:pPr>
     </w:lvl>
   </w:abstractNum>
-  <w:abstractNum w:abstractNumId="4" w15:restartNumberingAfterBreak="0">
+  <w:abstractNum w:abstractNumId="7" w15:restartNumberingAfterBreak="0">
+    <w:nsid w:val="65B771B9"/>
+    <w:multiLevelType w:val="hybridMultilevel"/>
+    <w:tmpl w:val="73C83E98"/>
+    <w:lvl w:ilvl="0" w:tplc="E0444F10">
+      <w:numFmt w:val="bullet"/>
+      <w:lvlText w:val="-"/>
+      <w:lvlJc w:val="left"/>
+      <w:pPr>
+        <w:ind w:left="720" w:hanging="360"/>
+      </w:pPr>
+      <w:rPr>
+        <w:rFonts w:ascii="Calibri" w:eastAsia="Calibri" w:hAnsi="Calibri" w:cs="Calibri" w:hint="default"/>
+      </w:rPr>
+    </w:lvl>
+    <w:lvl w:ilvl="1" w:tplc="04090003" w:tentative="1">
+      <w:start w:val="1"/>
+      <w:numFmt w:val="bullet"/>
+      <w:lvlText w:val="o"/>
+      <w:lvlJc w:val="left"/>
+      <w:pPr>
+        <w:ind w:left="1440" w:hanging="360"/>
+      </w:pPr>
+      <w:rPr>
+        <w:rFonts w:ascii="Courier New" w:hAnsi="Courier New" w:cs="Courier New" w:hint="default"/>
+      </w:rPr>
+    </w:lvl>
+    <w:lvl w:ilvl="2" w:tplc="04090005" w:tentative="1">
+      <w:start w:val="1"/>
+      <w:numFmt w:val="bullet"/>
+      <w:lvlText w:val=""/>
+      <w:lvlJc w:val="left"/>
+      <w:pPr>
+        <w:ind w:left="2160" w:hanging="360"/>
+      </w:pPr>
+      <w:rPr>
+        <w:rFonts w:ascii="Wingdings" w:hAnsi="Wingdings" w:hint="default"/>
+      </w:rPr>
+    </w:lvl>
+    <w:lvl w:ilvl="3" w:tplc="04090001" w:tentative="1">
+      <w:start w:val="1"/>
+      <w:numFmt w:val="bullet"/>
+      <w:lvlText w:val=""/>
+      <w:lvlJc w:val="left"/>
+      <w:pPr>
+        <w:ind w:left="2880" w:hanging="360"/>
+      </w:pPr>
+      <w:rPr>
+        <w:rFonts w:ascii="Symbol" w:hAnsi="Symbol" w:hint="default"/>
+      </w:rPr>
+    </w:lvl>
+    <w:lvl w:ilvl="4" w:tplc="04090003" w:tentative="1">
+      <w:start w:val="1"/>
+      <w:numFmt w:val="bullet"/>
+      <w:lvlText w:val="o"/>
+      <w:lvlJc w:val="left"/>
+      <w:pPr>
+        <w:ind w:left="3600" w:hanging="360"/>
+      </w:pPr>
+      <w:rPr>
+        <w:rFonts w:ascii="Courier New" w:hAnsi="Courier New" w:cs="Courier New" w:hint="default"/>
+      </w:rPr>
+    </w:lvl>
+    <w:lvl w:ilvl="5" w:tplc="04090005" w:tentative="1">
+      <w:start w:val="1"/>
+      <w:numFmt w:val="bullet"/>
+      <w:lvlText w:val=""/>
+      <w:lvlJc w:val="left"/>
+      <w:pPr>
+        <w:ind w:left="4320" w:hanging="360"/>
+      </w:pPr>
+      <w:rPr>
+        <w:rFonts w:ascii="Wingdings" w:hAnsi="Wingdings" w:hint="default"/>
+      </w:rPr>
+    </w:lvl>
+    <w:lvl w:ilvl="6" w:tplc="04090001" w:tentative="1">
+      <w:start w:val="1"/>
+      <w:numFmt w:val="bullet"/>
+      <w:lvlText w:val=""/>
+      <w:lvlJc w:val="left"/>
+      <w:pPr>
+        <w:ind w:left="5040" w:hanging="360"/>
+      </w:pPr>
+      <w:rPr>
+        <w:rFonts w:ascii="Symbol" w:hAnsi="Symbol" w:hint="default"/>
+      </w:rPr>
+    </w:lvl>
+    <w:lvl w:ilvl="7" w:tplc="04090003" w:tentative="1">
+      <w:start w:val="1"/>
+      <w:numFmt w:val="bullet"/>
+      <w:lvlText w:val="o"/>
+      <w:lvlJc w:val="left"/>
+      <w:pPr>
+        <w:ind w:left="5760" w:hanging="360"/>
+      </w:pPr>
+      <w:rPr>
+        <w:rFonts w:ascii="Courier New" w:hAnsi="Courier New" w:cs="Courier New" w:hint="default"/>
+      </w:rPr>
+    </w:lvl>
+    <w:lvl w:ilvl="8" w:tplc="04090005" w:tentative="1">
+      <w:start w:val="1"/>
+      <w:numFmt w:val="bullet"/>
+      <w:lvlText w:val=""/>
+      <w:lvlJc w:val="left"/>
+      <w:pPr>
+        <w:ind w:left="6480" w:hanging="360"/>
+      </w:pPr>
+      <w:rPr>
+        <w:rFonts w:ascii="Wingdings" w:hAnsi="Wingdings" w:hint="default"/>
+      </w:rPr>
+    </w:lvl>
+  </w:abstractNum>
+  <w:abstractNum w:abstractNumId="8" w15:restartNumberingAfterBreak="0">
     <w:nsid w:val="69842EB6"/>
     <w:multiLevelType w:val="hybridMultilevel"/>
     <w:tmpl w:val="A7C253B2"/>
@@ -4502,7 +5432,7 @@
       </w:pPr>
     </w:lvl>
   </w:abstractNum>
-  <w:abstractNum w:abstractNumId="5" w15:restartNumberingAfterBreak="0">
+  <w:abstractNum w:abstractNumId="9" w15:restartNumberingAfterBreak="0">
     <w:nsid w:val="6D104C82"/>
     <w:multiLevelType w:val="hybridMultilevel"/>
     <w:tmpl w:val="7FC04C42"/>
@@ -4592,46 +5522,58 @@
     </w:lvl>
   </w:abstractNum>
   <w:num w:numId="1" w16cid:durableId="781874891">
-    <w:abstractNumId w:val="2"/>
+    <w:abstractNumId w:val="5"/>
   </w:num>
   <w:num w:numId="2" w16cid:durableId="521894879">
-    <w:abstractNumId w:val="1"/>
+    <w:abstractNumId w:val="3"/>
   </w:num>
   <w:num w:numId="3" w16cid:durableId="1693727371">
-    <w:abstractNumId w:val="3"/>
+    <w:abstractNumId w:val="6"/>
   </w:num>
   <w:num w:numId="4" w16cid:durableId="1332566552">
-    <w:abstractNumId w:val="2"/>
+    <w:abstractNumId w:val="5"/>
   </w:num>
   <w:num w:numId="5" w16cid:durableId="1375349146">
-    <w:abstractNumId w:val="2"/>
+    <w:abstractNumId w:val="5"/>
   </w:num>
   <w:num w:numId="6" w16cid:durableId="813838823">
-    <w:abstractNumId w:val="1"/>
+    <w:abstractNumId w:val="3"/>
     <w:lvlOverride w:ilvl="0">
       <w:startOverride w:val="1"/>
     </w:lvlOverride>
   </w:num>
   <w:num w:numId="7" w16cid:durableId="1783571034">
-    <w:abstractNumId w:val="1"/>
+    <w:abstractNumId w:val="3"/>
     <w:lvlOverride w:ilvl="0">
       <w:startOverride w:val="1"/>
     </w:lvlOverride>
   </w:num>
   <w:num w:numId="8" w16cid:durableId="263733860">
-    <w:abstractNumId w:val="4"/>
+    <w:abstractNumId w:val="8"/>
   </w:num>
   <w:num w:numId="9" w16cid:durableId="2061663522">
     <w:abstractNumId w:val="0"/>
   </w:num>
   <w:num w:numId="10" w16cid:durableId="919757381">
-    <w:abstractNumId w:val="5"/>
+    <w:abstractNumId w:val="9"/>
+  </w:num>
+  <w:num w:numId="11" w16cid:durableId="721174664">
+    <w:abstractNumId w:val="7"/>
+  </w:num>
+  <w:num w:numId="12" w16cid:durableId="64769326">
+    <w:abstractNumId w:val="1"/>
+  </w:num>
+  <w:num w:numId="13" w16cid:durableId="1622029285">
+    <w:abstractNumId w:val="4"/>
+  </w:num>
+  <w:num w:numId="14" w16cid:durableId="1608849581">
+    <w:abstractNumId w:val="2"/>
   </w:num>
 </w:numbering>
 </file>
 
 <file path=word/styles.xml><?xml version="1.0" encoding="utf-8"?>
-<w:styles xmlns:mc="http://schemas.openxmlformats.org/markup-compatibility/2006" xmlns:r="http://schemas.openxmlformats.org/officeDocument/2006/relationships" xmlns:w="http://schemas.openxmlformats.org/wordprocessingml/2006/main" xmlns:w14="http://schemas.microsoft.com/office/word/2010/wordml" xmlns:w15="http://schemas.microsoft.com/office/word/2012/wordml" xmlns:w16cex="http://schemas.microsoft.com/office/word/2018/wordml/cex" xmlns:w16cid="http://schemas.microsoft.com/office/word/2016/wordml/cid" xmlns:w16="http://schemas.microsoft.com/office/word/2018/wordml" xmlns:w16sdtdh="http://schemas.microsoft.com/office/word/2020/wordml/sdtdatahash" xmlns:w16se="http://schemas.microsoft.com/office/word/2015/wordml/symex" mc:Ignorable="w14 w15 w16se w16cid w16 w16cex w16sdtdh">
+<w:styles xmlns:mc="http://schemas.openxmlformats.org/markup-compatibility/2006" xmlns:r="http://schemas.openxmlformats.org/officeDocument/2006/relationships" xmlns:w="http://schemas.openxmlformats.org/wordprocessingml/2006/main" xmlns:w14="http://schemas.microsoft.com/office/word/2010/wordml" xmlns:w15="http://schemas.microsoft.com/office/word/2012/wordml" xmlns:w16cex="http://schemas.microsoft.com/office/word/2018/wordml/cex" xmlns:w16cid="http://schemas.microsoft.com/office/word/2016/wordml/cid" xmlns:w16="http://schemas.microsoft.com/office/word/2018/wordml" xmlns:w16du="http://schemas.microsoft.com/office/word/2023/wordml/word16du" xmlns:w16sdtdh="http://schemas.microsoft.com/office/word/2020/wordml/sdtdatahash" xmlns:w16se="http://schemas.microsoft.com/office/word/2015/wordml/symex" mc:Ignorable="w14 w15 w16se w16cid w16 w16cex w16sdtdh w16du">
   <w:docDefaults>
     <w:rPrDefault>
       <w:rPr>
@@ -6187,13 +7129,38 @@
 </file>
 
 <file path=customXml/itemProps2.xml><?xml version="1.0" encoding="utf-8"?>
-<ds:datastoreItem xmlns:ds="http://schemas.openxmlformats.org/officeDocument/2006/customXml" ds:itemID="{A8731AD6-C7C7-4053-B250-216DDAA07E5F}"/>
+<ds:datastoreItem xmlns:ds="http://schemas.openxmlformats.org/officeDocument/2006/customXml" ds:itemID="{A8731AD6-C7C7-4053-B250-216DDAA07E5F}">
+  <ds:schemaRefs>
+    <ds:schemaRef ds:uri="http://schemas.microsoft.com/office/2006/metadata/contentType"/>
+    <ds:schemaRef ds:uri="http://schemas.microsoft.com/office/2006/metadata/properties/metaAttributes"/>
+    <ds:schemaRef ds:uri="http://www.w3.org/2001/XMLSchema"/>
+    <ds:schemaRef ds:uri="http://schemas.microsoft.com/office/2006/metadata/properties"/>
+    <ds:schemaRef ds:uri="c3964cef-bcf6-472e-84a9-2433688d5d78"/>
+    <ds:schemaRef ds:uri="3f8fd174-3e43-4bd4-828e-a12bdf5c173e"/>
+    <ds:schemaRef ds:uri="http://schemas.microsoft.com/office/2006/documentManagement/types"/>
+    <ds:schemaRef ds:uri="http://schemas.microsoft.com/office/infopath/2007/PartnerControls"/>
+    <ds:schemaRef ds:uri="http://schemas.openxmlformats.org/package/2006/metadata/core-properties"/>
+    <ds:schemaRef ds:uri="http://purl.org/dc/elements/1.1/"/>
+    <ds:schemaRef ds:uri="http://purl.org/dc/terms/"/>
+    <ds:schemaRef ds:uri="http://schemas.microsoft.com/internal/obd"/>
+  </ds:schemaRefs>
+</ds:datastoreItem>
 </file>
 
 <file path=customXml/itemProps3.xml><?xml version="1.0" encoding="utf-8"?>
-<ds:datastoreItem xmlns:ds="http://schemas.openxmlformats.org/officeDocument/2006/customXml" ds:itemID="{5F2FCECC-91AB-4C02-819E-460423C23CD9}"/>
+<ds:datastoreItem xmlns:ds="http://schemas.openxmlformats.org/officeDocument/2006/customXml" ds:itemID="{5F2FCECC-91AB-4C02-819E-460423C23CD9}">
+  <ds:schemaRefs>
+    <ds:schemaRef ds:uri="http://schemas.microsoft.com/sharepoint/v3/contenttype/forms"/>
+  </ds:schemaRefs>
+</ds:datastoreItem>
 </file>
 
 <file path=customXml/itemProps4.xml><?xml version="1.0" encoding="utf-8"?>
-<ds:datastoreItem xmlns:ds="http://schemas.openxmlformats.org/officeDocument/2006/customXml" ds:itemID="{2ECFDC0D-C368-49D7-ABCD-D45074F7BDE6}"/>
+<ds:datastoreItem xmlns:ds="http://schemas.openxmlformats.org/officeDocument/2006/customXml" ds:itemID="{2ECFDC0D-C368-49D7-ABCD-D45074F7BDE6}">
+  <ds:schemaRefs>
+    <ds:schemaRef ds:uri="http://schemas.microsoft.com/office/2006/metadata/properties"/>
+    <ds:schemaRef ds:uri="http://schemas.microsoft.com/office/infopath/2007/PartnerControls"/>
+    <ds:schemaRef ds:uri="c3964cef-bcf6-472e-84a9-2433688d5d78"/>
+  </ds:schemaRefs>
+</ds:datastoreItem>
 </file>
</xml_diff>